<commit_message>
made final changes to CRS
</commit_message>
<xml_diff>
--- a/PROJECT/CRS/TINF18C_CRS_Team_4.docx
+++ b/PROJECT/CRS/TINF18C_CRS_Team_4.docx
@@ -10,6 +10,7 @@
           <w:b/>
           <w:sz w:val="56"/>
           <w:szCs w:val="56"/>
+          <w:lang w:val="en-US"/>
         </w:rPr>
       </w:pPr>
       <w:r>
@@ -17,6 +18,7 @@
           <w:b/>
           <w:sz w:val="56"/>
           <w:szCs w:val="56"/>
+          <w:lang w:val="en-US"/>
         </w:rPr>
         <w:t>Customer Requirements Specification</w:t>
       </w:r>
@@ -29,6 +31,7 @@
           <w:b/>
           <w:sz w:val="56"/>
           <w:szCs w:val="56"/>
+          <w:lang w:val="en-US"/>
         </w:rPr>
       </w:pPr>
     </w:p>
@@ -39,12 +42,14 @@
         <w:rPr>
           <w:sz w:val="44"/>
           <w:szCs w:val="44"/>
+          <w:lang w:val="en-US"/>
         </w:rPr>
       </w:pPr>
       <w:r>
         <w:rPr>
           <w:sz w:val="44"/>
           <w:szCs w:val="44"/>
+          <w:lang w:val="en-US"/>
         </w:rPr>
         <w:t>(Lastenheft)</w:t>
       </w:r>
@@ -56,6 +61,7 @@
         <w:rPr>
           <w:sz w:val="28"/>
           <w:szCs w:val="28"/>
+          <w:lang w:val="en-US"/>
         </w:rPr>
       </w:pPr>
     </w:p>
@@ -66,12 +72,14 @@
         <w:rPr>
           <w:sz w:val="28"/>
           <w:szCs w:val="28"/>
+          <w:lang w:val="en-US"/>
         </w:rPr>
       </w:pPr>
       <w:r>
         <w:rPr>
           <w:sz w:val="28"/>
           <w:szCs w:val="28"/>
+          <w:lang w:val="en-US"/>
         </w:rPr>
         <w:t xml:space="preserve"> </w:t>
       </w:r>
@@ -83,12 +91,14 @@
         <w:rPr>
           <w:sz w:val="28"/>
           <w:szCs w:val="28"/>
+          <w:lang w:val="en-US"/>
         </w:rPr>
       </w:pPr>
       <w:r>
         <w:rPr>
           <w:sz w:val="28"/>
           <w:szCs w:val="28"/>
+          <w:lang w:val="en-US"/>
         </w:rPr>
         <w:t>(TINF18C, SWE I Praxisprojekt 2019/2020)</w:t>
       </w:r>
@@ -96,9 +106,18 @@
     <w:p>
       <w:pPr>
         <w:spacing w:before="240" w:after="240"/>
-      </w:pPr>
-    </w:p>
-    <w:p/>
+        <w:rPr>
+          <w:lang w:val="en-US"/>
+        </w:rPr>
+      </w:pPr>
+    </w:p>
+    <w:p>
+      <w:pPr>
+        <w:rPr>
+          <w:lang w:val="en-US"/>
+        </w:rPr>
+      </w:pPr>
+    </w:p>
     <w:p>
       <w:pPr>
         <w:spacing w:before="240" w:after="240"/>
@@ -106,21 +125,37 @@
           <w:color w:val="1F4E79"/>
           <w:sz w:val="32"/>
           <w:szCs w:val="32"/>
-        </w:rPr>
-      </w:pPr>
-      <w:r>
+          <w:lang w:val="en-US"/>
+        </w:rPr>
+      </w:pPr>
+      <w:r>
+        <w:rPr>
+          <w:lang w:val="en-US"/>
+        </w:rPr>
         <w:t>Project</w:t>
       </w:r>
       <w:r>
+        <w:rPr>
+          <w:lang w:val="en-US"/>
+        </w:rPr>
         <w:tab/>
       </w:r>
       <w:r>
+        <w:rPr>
+          <w:lang w:val="en-US"/>
+        </w:rPr>
         <w:tab/>
       </w:r>
       <w:r>
+        <w:rPr>
+          <w:lang w:val="en-US"/>
+        </w:rPr>
         <w:t xml:space="preserve"> </w:t>
       </w:r>
       <w:r>
+        <w:rPr>
+          <w:lang w:val="en-US"/>
+        </w:rPr>
         <w:tab/>
       </w:r>
       <w:r>
@@ -128,6 +163,7 @@
           <w:color w:val="1F4E79"/>
           <w:sz w:val="32"/>
           <w:szCs w:val="32"/>
+          <w:lang w:val="en-US"/>
         </w:rPr>
         <w:t>AMLEngine-DLL Interfaces</w:t>
       </w:r>
@@ -135,45 +171,85 @@
     <w:p>
       <w:pPr>
         <w:spacing w:before="240" w:after="240"/>
-      </w:pPr>
-      <w:r>
+        <w:rPr>
+          <w:lang w:val="en-US"/>
+        </w:rPr>
+      </w:pPr>
+      <w:r>
+        <w:rPr>
+          <w:lang w:val="en-US"/>
+        </w:rPr>
         <w:t xml:space="preserve"> </w:t>
       </w:r>
     </w:p>
     <w:p>
       <w:pPr>
         <w:spacing w:before="240" w:after="240"/>
+        <w:rPr>
+          <w:lang w:val="en-US"/>
+        </w:rPr>
       </w:pPr>
     </w:p>
     <w:p>
       <w:pPr>
         <w:spacing w:before="240" w:after="240"/>
-      </w:pPr>
-      <w:r>
+        <w:rPr>
+          <w:lang w:val="en-US"/>
+        </w:rPr>
+      </w:pPr>
+      <w:r>
+        <w:rPr>
+          <w:lang w:val="en-US"/>
+        </w:rPr>
         <w:t xml:space="preserve"> </w:t>
       </w:r>
     </w:p>
     <w:p>
-      <w:r>
+      <w:pPr>
+        <w:rPr>
+          <w:lang w:val="en-US"/>
+        </w:rPr>
+      </w:pPr>
+      <w:r>
+        <w:rPr>
+          <w:lang w:val="en-US"/>
+        </w:rPr>
         <w:t>Customer:</w:t>
       </w:r>
       <w:r>
+        <w:rPr>
+          <w:lang w:val="en-US"/>
+        </w:rPr>
         <w:tab/>
       </w:r>
       <w:r>
+        <w:rPr>
+          <w:lang w:val="en-US"/>
+        </w:rPr>
         <w:tab/>
         <w:t>Rentschler &amp; Ewertz</w:t>
       </w:r>
     </w:p>
     <w:p>
       <w:r>
+        <w:rPr>
+          <w:lang w:val="en-US"/>
+        </w:rPr>
         <w:tab/>
       </w:r>
       <w:r>
+        <w:rPr>
+          <w:lang w:val="en-US"/>
+        </w:rPr>
         <w:tab/>
       </w:r>
       <w:r>
+        <w:rPr>
+          <w:lang w:val="en-US"/>
+        </w:rPr>
         <w:tab/>
+      </w:r>
+      <w:r>
         <w:t>Rotebühlplatz 41</w:t>
       </w:r>
     </w:p>
@@ -205,15 +281,9 @@
         <w:t>Supplier</w:t>
       </w:r>
       <w:r>
-        <w:rPr>
-          <w:lang w:val="de-DE"/>
-        </w:rPr>
         <w:t>:</w:t>
       </w:r>
       <w:r>
-        <w:rPr>
-          <w:lang w:val="de-DE"/>
-        </w:rPr>
         <w:tab/>
       </w:r>
       <w:r>
@@ -662,7 +732,15 @@
             </w:tcMar>
           </w:tcPr>
           <w:p>
-            <w:r>
+            <w:pPr>
+              <w:rPr>
+                <w:lang w:val="en-US"/>
+              </w:rPr>
+            </w:pPr>
+            <w:r>
+              <w:rPr>
+                <w:lang w:val="en-US"/>
+              </w:rPr>
               <w:t>Business Processes and Use Cases</w:t>
             </w:r>
           </w:p>
@@ -834,8 +912,28 @@
             </w:tcMar>
           </w:tcPr>
           <w:p>
-            <w:r>
-              <w:t>Changes to non functional requirements</w:t>
+            <w:pPr>
+              <w:rPr>
+                <w:lang w:val="en-US"/>
+              </w:rPr>
+            </w:pPr>
+            <w:r>
+              <w:rPr>
+                <w:lang w:val="en-US"/>
+              </w:rPr>
+              <w:t xml:space="preserve">Changes to </w:t>
+            </w:r>
+            <w:r>
+              <w:rPr>
+                <w:lang w:val="en-US"/>
+              </w:rPr>
+              <w:t>non-functional</w:t>
+            </w:r>
+            <w:r>
+              <w:rPr>
+                <w:lang w:val="en-US"/>
+              </w:rPr>
+              <w:t xml:space="preserve"> requirements</w:t>
             </w:r>
           </w:p>
         </w:tc>
@@ -1021,7 +1119,7 @@
             <w:tcW w:w="1500" w:type="dxa"/>
             <w:tcBorders>
               <w:left w:val="single" w:sz="8" w:space="0" w:color="000000"/>
-              <w:bottom w:val="single" w:sz="8" w:space="0" w:color="000000"/>
+              <w:bottom w:val="single" w:sz="4" w:space="0" w:color="auto"/>
             </w:tcBorders>
             <w:tcMar>
               <w:top w:w="100" w:type="dxa"/>
@@ -1041,7 +1139,7 @@
             <w:tcW w:w="1830" w:type="dxa"/>
             <w:tcBorders>
               <w:left w:val="single" w:sz="8" w:space="0" w:color="000000"/>
-              <w:bottom w:val="single" w:sz="8" w:space="0" w:color="000000"/>
+              <w:bottom w:val="single" w:sz="4" w:space="0" w:color="auto"/>
             </w:tcBorders>
             <w:tcMar>
               <w:top w:w="100" w:type="dxa"/>
@@ -1061,7 +1159,7 @@
             <w:tcW w:w="1710" w:type="dxa"/>
             <w:tcBorders>
               <w:left w:val="single" w:sz="8" w:space="0" w:color="000000"/>
-              <w:bottom w:val="single" w:sz="8" w:space="0" w:color="000000"/>
+              <w:bottom w:val="single" w:sz="4" w:space="0" w:color="auto"/>
             </w:tcBorders>
             <w:tcMar>
               <w:top w:w="100" w:type="dxa"/>
@@ -1081,7 +1179,7 @@
             <w:tcW w:w="3600" w:type="dxa"/>
             <w:tcBorders>
               <w:left w:val="single" w:sz="8" w:space="0" w:color="000000"/>
-              <w:bottom w:val="single" w:sz="8" w:space="0" w:color="000000"/>
+              <w:bottom w:val="single" w:sz="4" w:space="0" w:color="auto"/>
               <w:right w:val="single" w:sz="8" w:space="0" w:color="000000"/>
             </w:tcBorders>
             <w:tcMar>
@@ -1095,6 +1193,118 @@
             <w:r>
               <w:t>Deleted open points</w:t>
             </w:r>
+          </w:p>
+        </w:tc>
+      </w:tr>
+      <w:tr>
+        <w:trPr>
+          <w:trHeight w:val="540"/>
+        </w:trPr>
+        <w:tc>
+          <w:tcPr>
+            <w:tcW w:w="1500" w:type="dxa"/>
+            <w:tcBorders>
+              <w:top w:val="single" w:sz="4" w:space="0" w:color="auto"/>
+              <w:left w:val="single" w:sz="8" w:space="0" w:color="000000"/>
+              <w:bottom w:val="single" w:sz="8" w:space="0" w:color="000000"/>
+            </w:tcBorders>
+            <w:tcMar>
+              <w:top w:w="100" w:type="dxa"/>
+              <w:left w:w="100" w:type="dxa"/>
+              <w:bottom w:w="100" w:type="dxa"/>
+              <w:right w:w="100" w:type="dxa"/>
+            </w:tcMar>
+          </w:tcPr>
+          <w:p>
+            <w:r>
+              <w:t>1.0</w:t>
+            </w:r>
+          </w:p>
+        </w:tc>
+        <w:tc>
+          <w:tcPr>
+            <w:tcW w:w="1830" w:type="dxa"/>
+            <w:tcBorders>
+              <w:top w:val="single" w:sz="4" w:space="0" w:color="auto"/>
+              <w:left w:val="single" w:sz="8" w:space="0" w:color="000000"/>
+              <w:bottom w:val="single" w:sz="8" w:space="0" w:color="000000"/>
+            </w:tcBorders>
+            <w:tcMar>
+              <w:top w:w="100" w:type="dxa"/>
+              <w:left w:w="100" w:type="dxa"/>
+              <w:bottom w:w="100" w:type="dxa"/>
+              <w:right w:w="100" w:type="dxa"/>
+            </w:tcMar>
+          </w:tcPr>
+          <w:p>
+            <w:r>
+              <w:t>01.10.2019</w:t>
+            </w:r>
+          </w:p>
+        </w:tc>
+        <w:tc>
+          <w:tcPr>
+            <w:tcW w:w="1710" w:type="dxa"/>
+            <w:tcBorders>
+              <w:top w:val="single" w:sz="4" w:space="0" w:color="auto"/>
+              <w:left w:val="single" w:sz="8" w:space="0" w:color="000000"/>
+              <w:bottom w:val="single" w:sz="8" w:space="0" w:color="000000"/>
+            </w:tcBorders>
+            <w:tcMar>
+              <w:top w:w="100" w:type="dxa"/>
+              <w:left w:w="100" w:type="dxa"/>
+              <w:bottom w:w="100" w:type="dxa"/>
+              <w:right w:w="100" w:type="dxa"/>
+            </w:tcMar>
+          </w:tcPr>
+          <w:p>
+            <w:r>
+              <w:t>Markus</w:t>
+            </w:r>
+          </w:p>
+        </w:tc>
+        <w:tc>
+          <w:tcPr>
+            <w:tcW w:w="3600" w:type="dxa"/>
+            <w:tcBorders>
+              <w:top w:val="single" w:sz="4" w:space="0" w:color="auto"/>
+              <w:left w:val="single" w:sz="8" w:space="0" w:color="000000"/>
+              <w:bottom w:val="single" w:sz="8" w:space="0" w:color="000000"/>
+              <w:right w:val="single" w:sz="8" w:space="0" w:color="000000"/>
+            </w:tcBorders>
+            <w:tcMar>
+              <w:top w:w="100" w:type="dxa"/>
+              <w:left w:w="100" w:type="dxa"/>
+              <w:bottom w:w="100" w:type="dxa"/>
+              <w:right w:w="100" w:type="dxa"/>
+            </w:tcMar>
+          </w:tcPr>
+          <w:p>
+            <w:pPr>
+              <w:rPr>
+                <w:lang w:val="en-US"/>
+              </w:rPr>
+            </w:pPr>
+            <w:r>
+              <w:rPr>
+                <w:lang w:val="en-US"/>
+              </w:rPr>
+              <w:t>Final check and last minor change</w:t>
+            </w:r>
+            <w:r>
+              <w:rPr>
+                <w:lang w:val="en-US"/>
+              </w:rPr>
+              <w:t>s</w:t>
+            </w:r>
+            <w:r>
+              <w:rPr>
+                <w:lang w:val="en-US"/>
+              </w:rPr>
+              <w:t xml:space="preserve"> before publication</w:t>
+            </w:r>
+            <w:bookmarkStart w:id="0" w:name="_GoBack"/>
+            <w:bookmarkEnd w:id="0"/>
           </w:p>
         </w:tc>
       </w:tr>
@@ -1104,19 +1314,21 @@
         <w:rPr>
           <w:sz w:val="28"/>
           <w:szCs w:val="28"/>
+          <w:lang w:val="en-US"/>
         </w:rPr>
       </w:pPr>
       <w:r>
         <w:rPr>
           <w:sz w:val="28"/>
           <w:szCs w:val="28"/>
+          <w:lang w:val="en-US"/>
         </w:rPr>
         <w:br w:type="page"/>
       </w:r>
     </w:p>
     <w:p>
       <w:pPr>
-        <w:pStyle w:val="berschrift1"/>
+        <w:pStyle w:val="Heading1"/>
         <w:ind w:left="0" w:firstLine="0"/>
       </w:pPr>
       <w:r>
@@ -1145,7 +1357,7 @@
       <w:sdtContent>
         <w:p>
           <w:pPr>
-            <w:pStyle w:val="Verzeichnis1"/>
+            <w:pStyle w:val="TOC1"/>
             <w:tabs>
               <w:tab w:val="right" w:pos="9019"/>
             </w:tabs>
@@ -1222,7 +1434,7 @@
         </w:p>
         <w:p>
           <w:pPr>
-            <w:pStyle w:val="Verzeichnis1"/>
+            <w:pStyle w:val="TOC1"/>
             <w:tabs>
               <w:tab w:val="right" w:pos="9019"/>
             </w:tabs>
@@ -1290,7 +1502,7 @@
         </w:p>
         <w:p>
           <w:pPr>
-            <w:pStyle w:val="Verzeichnis1"/>
+            <w:pStyle w:val="TOC1"/>
             <w:tabs>
               <w:tab w:val="right" w:pos="9019"/>
             </w:tabs>
@@ -1358,7 +1570,7 @@
         </w:p>
         <w:p>
           <w:pPr>
-            <w:pStyle w:val="Verzeichnis2"/>
+            <w:pStyle w:val="TOC2"/>
             <w:tabs>
               <w:tab w:val="right" w:pos="9019"/>
             </w:tabs>
@@ -1426,7 +1638,7 @@
         </w:p>
         <w:p>
           <w:pPr>
-            <w:pStyle w:val="Verzeichnis3"/>
+            <w:pStyle w:val="TOC3"/>
             <w:tabs>
               <w:tab w:val="right" w:pos="9019"/>
             </w:tabs>
@@ -1494,7 +1706,7 @@
         </w:p>
         <w:p>
           <w:pPr>
-            <w:pStyle w:val="Verzeichnis3"/>
+            <w:pStyle w:val="TOC3"/>
             <w:tabs>
               <w:tab w:val="right" w:pos="9019"/>
             </w:tabs>
@@ -1562,7 +1774,7 @@
         </w:p>
         <w:p>
           <w:pPr>
-            <w:pStyle w:val="Verzeichnis3"/>
+            <w:pStyle w:val="TOC3"/>
             <w:tabs>
               <w:tab w:val="right" w:pos="9019"/>
             </w:tabs>
@@ -1630,7 +1842,7 @@
         </w:p>
         <w:p>
           <w:pPr>
-            <w:pStyle w:val="Verzeichnis2"/>
+            <w:pStyle w:val="TOC2"/>
             <w:tabs>
               <w:tab w:val="right" w:pos="9019"/>
             </w:tabs>
@@ -1698,7 +1910,7 @@
         </w:p>
         <w:p>
           <w:pPr>
-            <w:pStyle w:val="Verzeichnis3"/>
+            <w:pStyle w:val="TOC3"/>
             <w:tabs>
               <w:tab w:val="right" w:pos="9019"/>
             </w:tabs>
@@ -1766,7 +1978,7 @@
         </w:p>
         <w:p>
           <w:pPr>
-            <w:pStyle w:val="Verzeichnis3"/>
+            <w:pStyle w:val="TOC3"/>
             <w:tabs>
               <w:tab w:val="right" w:pos="9019"/>
             </w:tabs>
@@ -1834,7 +2046,7 @@
         </w:p>
         <w:p>
           <w:pPr>
-            <w:pStyle w:val="Verzeichnis3"/>
+            <w:pStyle w:val="TOC3"/>
             <w:tabs>
               <w:tab w:val="right" w:pos="9019"/>
             </w:tabs>
@@ -1902,7 +2114,7 @@
         </w:p>
         <w:p>
           <w:pPr>
-            <w:pStyle w:val="Verzeichnis3"/>
+            <w:pStyle w:val="TOC3"/>
             <w:tabs>
               <w:tab w:val="right" w:pos="9019"/>
             </w:tabs>
@@ -1970,7 +2182,7 @@
         </w:p>
         <w:p>
           <w:pPr>
-            <w:pStyle w:val="Verzeichnis2"/>
+            <w:pStyle w:val="TOC2"/>
             <w:tabs>
               <w:tab w:val="right" w:pos="9019"/>
             </w:tabs>
@@ -2038,7 +2250,7 @@
         </w:p>
         <w:p>
           <w:pPr>
-            <w:pStyle w:val="Verzeichnis3"/>
+            <w:pStyle w:val="TOC3"/>
             <w:tabs>
               <w:tab w:val="right" w:pos="9019"/>
             </w:tabs>
@@ -2106,7 +2318,7 @@
         </w:p>
         <w:p>
           <w:pPr>
-            <w:pStyle w:val="Verzeichnis3"/>
+            <w:pStyle w:val="TOC3"/>
             <w:tabs>
               <w:tab w:val="right" w:pos="9019"/>
             </w:tabs>
@@ -2174,7 +2386,7 @@
         </w:p>
         <w:p>
           <w:pPr>
-            <w:pStyle w:val="Verzeichnis3"/>
+            <w:pStyle w:val="TOC3"/>
             <w:tabs>
               <w:tab w:val="right" w:pos="9019"/>
             </w:tabs>
@@ -2242,7 +2454,7 @@
         </w:p>
         <w:p>
           <w:pPr>
-            <w:pStyle w:val="Verzeichnis3"/>
+            <w:pStyle w:val="TOC3"/>
             <w:tabs>
               <w:tab w:val="right" w:pos="9019"/>
             </w:tabs>
@@ -2310,7 +2522,7 @@
         </w:p>
         <w:p>
           <w:pPr>
-            <w:pStyle w:val="Verzeichnis3"/>
+            <w:pStyle w:val="TOC3"/>
             <w:tabs>
               <w:tab w:val="right" w:pos="9019"/>
             </w:tabs>
@@ -2378,7 +2590,7 @@
         </w:p>
         <w:p>
           <w:pPr>
-            <w:pStyle w:val="Verzeichnis3"/>
+            <w:pStyle w:val="TOC3"/>
             <w:tabs>
               <w:tab w:val="right" w:pos="9019"/>
             </w:tabs>
@@ -2446,7 +2658,7 @@
         </w:p>
         <w:p>
           <w:pPr>
-            <w:pStyle w:val="Verzeichnis3"/>
+            <w:pStyle w:val="TOC3"/>
             <w:tabs>
               <w:tab w:val="right" w:pos="9019"/>
             </w:tabs>
@@ -2514,7 +2726,7 @@
         </w:p>
         <w:p>
           <w:pPr>
-            <w:pStyle w:val="Verzeichnis1"/>
+            <w:pStyle w:val="TOC1"/>
             <w:tabs>
               <w:tab w:val="right" w:pos="9019"/>
             </w:tabs>
@@ -2582,7 +2794,7 @@
         </w:p>
         <w:p>
           <w:pPr>
-            <w:pStyle w:val="Verzeichnis2"/>
+            <w:pStyle w:val="TOC2"/>
             <w:tabs>
               <w:tab w:val="right" w:pos="9019"/>
             </w:tabs>
@@ -2650,7 +2862,7 @@
         </w:p>
         <w:p>
           <w:pPr>
-            <w:pStyle w:val="Verzeichnis2"/>
+            <w:pStyle w:val="TOC2"/>
             <w:tabs>
               <w:tab w:val="right" w:pos="9019"/>
             </w:tabs>
@@ -2718,7 +2930,7 @@
         </w:p>
         <w:p>
           <w:pPr>
-            <w:pStyle w:val="Verzeichnis1"/>
+            <w:pStyle w:val="TOC1"/>
             <w:tabs>
               <w:tab w:val="right" w:pos="9019"/>
             </w:tabs>
@@ -2786,7 +2998,7 @@
         </w:p>
         <w:p>
           <w:pPr>
-            <w:pStyle w:val="Verzeichnis2"/>
+            <w:pStyle w:val="TOC2"/>
             <w:tabs>
               <w:tab w:val="right" w:pos="9019"/>
             </w:tabs>
@@ -2854,7 +3066,7 @@
         </w:p>
         <w:p>
           <w:pPr>
-            <w:pStyle w:val="Verzeichnis2"/>
+            <w:pStyle w:val="TOC2"/>
             <w:tabs>
               <w:tab w:val="right" w:pos="9019"/>
             </w:tabs>
@@ -2922,7 +3134,7 @@
         </w:p>
         <w:p>
           <w:pPr>
-            <w:pStyle w:val="Verzeichnis2"/>
+            <w:pStyle w:val="TOC2"/>
             <w:tabs>
               <w:tab w:val="right" w:pos="9019"/>
             </w:tabs>
@@ -2990,7 +3202,7 @@
         </w:p>
         <w:p>
           <w:pPr>
-            <w:pStyle w:val="Verzeichnis2"/>
+            <w:pStyle w:val="TOC2"/>
             <w:tabs>
               <w:tab w:val="right" w:pos="9019"/>
             </w:tabs>
@@ -3058,7 +3270,7 @@
         </w:p>
         <w:p>
           <w:pPr>
-            <w:pStyle w:val="Verzeichnis1"/>
+            <w:pStyle w:val="TOC1"/>
             <w:tabs>
               <w:tab w:val="right" w:pos="9019"/>
             </w:tabs>
@@ -3158,17 +3370,23 @@
     </w:p>
     <w:p>
       <w:pPr>
-        <w:pStyle w:val="berschrift1"/>
+        <w:pStyle w:val="Heading1"/>
         <w:keepNext w:val="0"/>
         <w:keepLines w:val="0"/>
         <w:ind w:left="0" w:firstLine="0"/>
-      </w:pPr>
-      <w:bookmarkStart w:id="0" w:name="_Toc23436048"/>
-      <w:r>
+        <w:rPr>
+          <w:lang w:val="en-US"/>
+        </w:rPr>
+      </w:pPr>
+      <w:bookmarkStart w:id="1" w:name="_Toc23436048"/>
+      <w:r>
+        <w:rPr>
+          <w:lang w:val="en-US"/>
+        </w:rPr>
         <w:lastRenderedPageBreak/>
         <w:t>Goal</w:t>
       </w:r>
-      <w:bookmarkEnd w:id="0"/>
+      <w:bookmarkEnd w:id="1"/>
     </w:p>
     <w:p>
       <w:pPr>
@@ -3177,12 +3395,14 @@
         <w:rPr>
           <w:sz w:val="24"/>
           <w:szCs w:val="24"/>
+          <w:lang w:val="en-US"/>
         </w:rPr>
       </w:pPr>
       <w:r>
         <w:rPr>
           <w:sz w:val="24"/>
           <w:szCs w:val="24"/>
+          <w:lang w:val="en-US"/>
         </w:rPr>
         <w:t>The goal of this project is to develop a software which allows easy usage of the AMLEngine</w:t>
       </w:r>
@@ -3191,6 +3411,7 @@
           <w:sz w:val="28"/>
           <w:szCs w:val="28"/>
           <w:vertAlign w:val="superscript"/>
+          <w:lang w:val="en-US"/>
         </w:rPr>
         <w:t>[1]</w:t>
       </w:r>
@@ -3198,6 +3419,7 @@
         <w:rPr>
           <w:sz w:val="24"/>
           <w:szCs w:val="24"/>
+          <w:lang w:val="en-US"/>
         </w:rPr>
         <w:t>, more specifically the AML.Engine.dll. AutomationML is an open standard based on XML</w:t>
       </w:r>
@@ -3206,6 +3428,7 @@
           <w:sz w:val="28"/>
           <w:szCs w:val="28"/>
           <w:vertAlign w:val="superscript"/>
+          <w:lang w:val="en-US"/>
         </w:rPr>
         <w:t>[2]</w:t>
       </w:r>
@@ -3213,23 +3436,26 @@
         <w:rPr>
           <w:sz w:val="24"/>
           <w:szCs w:val="24"/>
-        </w:rPr>
-        <w:t>. It allows easier modelling of automation processes by reducing the amount</w:t>
+          <w:lang w:val="en-US"/>
+        </w:rPr>
+        <w:t>. It allows easier modelling of automation processes by reducing the amount of redundant files which are normally created along every step of the design process. This standard is developed by Automation e.V.</w:t>
       </w:r>
       <w:r>
         <w:rPr>
           <w:sz w:val="24"/>
           <w:szCs w:val="24"/>
-        </w:rPr>
-        <w:t xml:space="preserve"> of redundant files which are normally created along every step of the design process. This standard is developed by Automation e.V.</w:t>
+          <w:lang w:val="en-US"/>
+        </w:rPr>
+        <w:br/>
+        <w:t xml:space="preserve">A DLL is a file that contains precompiled code which can be </w:t>
       </w:r>
       <w:r>
         <w:rPr>
           <w:sz w:val="24"/>
           <w:szCs w:val="24"/>
-        </w:rPr>
-        <w:br/>
-        <w:t xml:space="preserve">A DLL is a file that contains precompiled code which can be </w:t>
+          <w:lang w:val="en-US"/>
+        </w:rPr>
+        <w:t>ea</w:t>
       </w:r>
       <w:r>
         <w:rPr>
@@ -3237,7 +3463,7 @@
           <w:szCs w:val="24"/>
           <w:lang w:val="en-US"/>
         </w:rPr>
-        <w:t>ea</w:t>
+        <w:t>sily linked into</w:t>
       </w:r>
       <w:r>
         <w:rPr>
@@ -3245,14 +3471,26 @@
           <w:szCs w:val="24"/>
           <w:lang w:val="en-US"/>
         </w:rPr>
-        <w:t>sily linked into</w:t>
-      </w:r>
-      <w:r>
+        <w:t xml:space="preserve"> different projects similar to a library.</w:t>
+      </w:r>
+    </w:p>
+    <w:p>
+      <w:pPr>
+        <w:spacing w:before="240" w:after="240"/>
+        <w:jc w:val="both"/>
         <w:rPr>
           <w:sz w:val="24"/>
           <w:szCs w:val="24"/>
-        </w:rPr>
-        <w:t xml:space="preserve"> different projects similar to a library.</w:t>
+          <w:lang w:val="en-US"/>
+        </w:rPr>
+      </w:pPr>
+      <w:r>
+        <w:rPr>
+          <w:sz w:val="24"/>
+          <w:szCs w:val="24"/>
+          <w:lang w:val="en-US"/>
+        </w:rPr>
+        <w:t>This project can be split into three parts. The first part is the usage of the AML.Engine.dll inside of a C++ project. To achieve this, certain project settings have to be made as well as special compiler settings. Those setup steps have to be precisely specified inside of a document to support developers who want to create such a project.</w:t>
       </w:r>
     </w:p>
     <w:p>
@@ -3262,28 +3500,40 @@
         <w:rPr>
           <w:sz w:val="24"/>
           <w:szCs w:val="24"/>
+          <w:lang w:val="en-US"/>
         </w:rPr>
       </w:pPr>
       <w:r>
         <w:rPr>
           <w:sz w:val="24"/>
           <w:szCs w:val="24"/>
-        </w:rPr>
-        <w:t>This project c</w:t>
+          <w:lang w:val="en-US"/>
+        </w:rPr>
+        <w:t xml:space="preserve">The second part of this project is the usage of the AML.Engine.dll inside of JavaScript code. Similar to the usage of the DLL inside of a C++ project, this will also require a certain project setup as well as some custom code to call the functions contained inside of the </w:t>
       </w:r>
       <w:r>
         <w:rPr>
           <w:sz w:val="24"/>
           <w:szCs w:val="24"/>
-        </w:rPr>
-        <w:t>an be split into three parts. The first part is the usage of the AML.Engine.dll inside of a C++ project. To achieve this, certain project settings have to be made as well as special compiler settings. Those setup steps have to be precisely specified inside</w:t>
+          <w:lang w:val="en-US"/>
+        </w:rPr>
+        <w:t>D</w:t>
       </w:r>
       <w:r>
         <w:rPr>
           <w:sz w:val="24"/>
           <w:szCs w:val="24"/>
-        </w:rPr>
-        <w:t xml:space="preserve"> of a document to support developers who want to create such a project.</w:t>
+          <w:lang w:val="en-US"/>
+        </w:rPr>
+        <w:t>LL</w:t>
+      </w:r>
+      <w:r>
+        <w:rPr>
+          <w:sz w:val="24"/>
+          <w:szCs w:val="24"/>
+          <w:lang w:val="en-US"/>
+        </w:rPr>
+        <w:t>.</w:t>
       </w:r>
     </w:p>
     <w:p>
@@ -3293,99 +3543,55 @@
         <w:rPr>
           <w:sz w:val="24"/>
           <w:szCs w:val="24"/>
+          <w:lang w:val="en-US"/>
         </w:rPr>
       </w:pPr>
       <w:r>
         <w:rPr>
           <w:sz w:val="24"/>
           <w:szCs w:val="24"/>
-        </w:rPr>
-        <w:t xml:space="preserve">The second part of this project is the usage of the AML.Engine.dll inside of JavaScript code. Similar to the usage of the DLL inside of a C++ project, this will also require a certain </w:t>
-      </w:r>
-      <w:r>
+          <w:lang w:val="en-US"/>
+        </w:rPr>
+        <w:t>The third part of the project will be the development of a console application which can be used to pack or unpack AMLX files, as well as to verify those files.</w:t>
+      </w:r>
+    </w:p>
+    <w:p>
+      <w:pPr>
+        <w:spacing w:before="240" w:after="240"/>
+        <w:jc w:val="both"/>
         <w:rPr>
           <w:sz w:val="24"/>
           <w:szCs w:val="24"/>
-        </w:rPr>
-        <w:t xml:space="preserve">project setup as well as some custom code to call the functions contained inside of the </w:t>
-      </w:r>
+          <w:lang w:val="en-US"/>
+        </w:rPr>
+      </w:pPr>
       <w:r>
         <w:rPr>
           <w:sz w:val="24"/>
           <w:szCs w:val="24"/>
           <w:lang w:val="en-US"/>
         </w:rPr>
-        <w:t>D</w:t>
-      </w:r>
-      <w:r>
-        <w:rPr>
-          <w:sz w:val="24"/>
-          <w:szCs w:val="24"/>
-          <w:lang w:val="en-US"/>
-        </w:rPr>
-        <w:t>LL</w:t>
-      </w:r>
-      <w:r>
-        <w:rPr>
-          <w:sz w:val="24"/>
-          <w:szCs w:val="24"/>
-        </w:rPr>
-        <w:t>.</w:t>
-      </w:r>
-    </w:p>
-    <w:p>
-      <w:pPr>
-        <w:spacing w:before="240" w:after="240"/>
-        <w:jc w:val="both"/>
-        <w:rPr>
-          <w:sz w:val="24"/>
-          <w:szCs w:val="24"/>
-        </w:rPr>
-      </w:pPr>
-      <w:r>
-        <w:rPr>
-          <w:sz w:val="24"/>
-          <w:szCs w:val="24"/>
-        </w:rPr>
-        <w:t>The third part of the project will be the development of a console application which can be used to pack or unpack AMLX files, as well as to verify those files.</w:t>
-      </w:r>
-    </w:p>
-    <w:p>
-      <w:pPr>
-        <w:spacing w:before="240" w:after="240"/>
-        <w:jc w:val="both"/>
-        <w:rPr>
-          <w:sz w:val="24"/>
-          <w:szCs w:val="24"/>
-        </w:rPr>
-      </w:pPr>
-      <w:r>
-        <w:rPr>
-          <w:sz w:val="24"/>
-          <w:szCs w:val="24"/>
-        </w:rPr>
-        <w:t>Th</w:t>
-      </w:r>
-      <w:r>
-        <w:rPr>
-          <w:sz w:val="24"/>
-          <w:szCs w:val="24"/>
-        </w:rPr>
-        <w:t xml:space="preserve">is software is intended to be used by developers who want to integrate AMLEngine functions into their code. </w:t>
-      </w:r>
-    </w:p>
-    <w:p>
-      <w:pPr>
-        <w:pStyle w:val="berschrift1"/>
+        <w:t xml:space="preserve">This software is intended to be used by developers who want to integrate AMLEngine functions into their code. </w:t>
+      </w:r>
+    </w:p>
+    <w:p>
+      <w:pPr>
+        <w:pStyle w:val="Heading1"/>
         <w:keepNext w:val="0"/>
         <w:keepLines w:val="0"/>
         <w:ind w:left="0" w:firstLine="0"/>
-      </w:pPr>
-      <w:bookmarkStart w:id="1" w:name="_Toc23436049"/>
-      <w:r>
+        <w:rPr>
+          <w:lang w:val="en-US"/>
+        </w:rPr>
+      </w:pPr>
+      <w:bookmarkStart w:id="2" w:name="_Toc23436049"/>
+      <w:r>
+        <w:rPr>
+          <w:lang w:val="en-US"/>
+        </w:rPr>
         <w:t>Product Environment</w:t>
       </w:r>
-      <w:bookmarkEnd w:id="1"/>
+      <w:bookmarkEnd w:id="2"/>
     </w:p>
     <w:p>
       <w:pPr>
@@ -3394,21 +3600,24 @@
         <w:rPr>
           <w:sz w:val="24"/>
           <w:szCs w:val="24"/>
+          <w:lang w:val="en-US"/>
         </w:rPr>
       </w:pPr>
       <w:r>
         <w:rPr>
           <w:sz w:val="24"/>
           <w:szCs w:val="24"/>
-        </w:rPr>
-        <w:t>AutomationML is used to design automation processes such as assembly lines. It is meant to be used along the whole life cycle o</w:t>
+          <w:lang w:val="en-US"/>
+        </w:rPr>
+        <w:t>AutomationML is used to design automation processes such as assembly lines. It is meant to be used along the whole life cycle of a product, thus aiming to help during the design process but also</w:t>
       </w:r>
       <w:r>
         <w:rPr>
           <w:sz w:val="24"/>
           <w:szCs w:val="24"/>
-        </w:rPr>
-        <w:t>f a product, thus aiming to help during the design process but also</w:t>
+          <w:lang w:val="en-US"/>
+        </w:rPr>
+        <w:t xml:space="preserve"> </w:t>
       </w:r>
       <w:r>
         <w:rPr>
@@ -3416,20 +3625,13 @@
           <w:szCs w:val="24"/>
           <w:lang w:val="en-US"/>
         </w:rPr>
-        <w:t xml:space="preserve"> </w:t>
+        <w:t>during</w:t>
       </w:r>
       <w:r>
         <w:rPr>
           <w:sz w:val="24"/>
           <w:szCs w:val="24"/>
           <w:lang w:val="en-US"/>
-        </w:rPr>
-        <w:t>during</w:t>
-      </w:r>
-      <w:r>
-        <w:rPr>
-          <w:sz w:val="24"/>
-          <w:szCs w:val="24"/>
         </w:rPr>
         <w:t xml:space="preserve"> installation and maintenance. An AML file is based on an CAEX</w:t>
       </w:r>
@@ -3438,6 +3640,7 @@
           <w:sz w:val="28"/>
           <w:szCs w:val="28"/>
           <w:vertAlign w:val="superscript"/>
+          <w:lang w:val="en-US"/>
         </w:rPr>
         <w:t>[3]</w:t>
       </w:r>
@@ -3445,6 +3648,7 @@
         <w:rPr>
           <w:sz w:val="24"/>
           <w:szCs w:val="24"/>
+          <w:lang w:val="en-US"/>
         </w:rPr>
         <w:t xml:space="preserve"> file which uses XML notation and is used to specify different classes and components of a</w:t>
       </w:r>
@@ -3468,15 +3672,37 @@
         <w:rPr>
           <w:sz w:val="24"/>
           <w:szCs w:val="24"/>
-        </w:rPr>
-        <w:t xml:space="preserve"> plant in a given hierarchy. It ca</w:t>
-      </w:r>
-      <w:r>
+          <w:lang w:val="en-US"/>
+        </w:rPr>
+        <w:t xml:space="preserve"> plant in a given hierarchy. It can include references to external files containing further specifications of specialized parts. The AML.Engine.dll can be used to work with and modify AML files.</w:t>
+      </w:r>
+    </w:p>
+    <w:p>
+      <w:pPr>
+        <w:spacing w:before="240" w:after="240"/>
+        <w:jc w:val="both"/>
         <w:rPr>
           <w:sz w:val="24"/>
           <w:szCs w:val="24"/>
-        </w:rPr>
-        <w:t>n include references to external files containing further specifications of specialized parts. The AML.Engine.dll can be used to work with and modify AML files.</w:t>
+          <w:lang w:val="en-US"/>
+        </w:rPr>
+      </w:pPr>
+      <w:r>
+        <w:rPr>
+          <w:sz w:val="24"/>
+          <w:szCs w:val="24"/>
+          <w:lang w:val="en-US"/>
+        </w:rPr>
+        <w:t xml:space="preserve">The current situation is that AML files can be edited by directly working on the file itself. This requires opening the file in a text editor and manually writing all the XML tags and properties. This can be a difficult and complex process and is very error-prone. Another possibility to edit AML files is to use the AutomationML Editor. This editor </w:t>
+      </w:r>
+      <w:r>
+        <w:rPr>
+          <w:sz w:val="24"/>
+          <w:szCs w:val="24"/>
+          <w:lang w:val="en-US"/>
+        </w:rPr>
+        <w:lastRenderedPageBreak/>
+        <w:t>allows easier manipulation of the file and provides a graphical user interface. However, this editor is still under development and many bugs make working with this editor challenging.</w:t>
       </w:r>
     </w:p>
     <w:p>
@@ -3484,72 +3710,36 @@
         <w:spacing w:before="240" w:after="240"/>
         <w:jc w:val="both"/>
         <w:rPr>
+          <w:lang w:val="en-US"/>
+        </w:rPr>
+      </w:pPr>
+      <w:r>
+        <w:rPr>
           <w:sz w:val="24"/>
           <w:szCs w:val="24"/>
-        </w:rPr>
-      </w:pPr>
-      <w:r>
-        <w:rPr>
-          <w:sz w:val="24"/>
-          <w:szCs w:val="24"/>
-        </w:rPr>
-        <w:t>The current situation is that AML files can be edited by directly working on the file itself. This requires opening the file in a text editor and manually writing all the XML tags and properties. This can be a difficult and complex process and is very erro</w:t>
-      </w:r>
-      <w:r>
-        <w:rPr>
-          <w:sz w:val="24"/>
-          <w:szCs w:val="24"/>
-        </w:rPr>
-        <w:t xml:space="preserve">r-prone. Another possibility to edit AML files is to use the AutomationML Editor. This editor </w:t>
-      </w:r>
-      <w:r>
-        <w:rPr>
-          <w:sz w:val="24"/>
-          <w:szCs w:val="24"/>
-        </w:rPr>
-        <w:lastRenderedPageBreak/>
-        <w:t>allows easier manipulation of the file and provides a graphical user interface. However, this editor is still under development and many bugs make working with th</w:t>
-      </w:r>
-      <w:r>
-        <w:rPr>
-          <w:sz w:val="24"/>
-          <w:szCs w:val="24"/>
-        </w:rPr>
-        <w:t>is editor challenging.</w:t>
-      </w:r>
-    </w:p>
-    <w:p>
-      <w:pPr>
-        <w:spacing w:before="240" w:after="240"/>
-        <w:jc w:val="both"/>
-      </w:pPr>
-      <w:r>
-        <w:rPr>
-          <w:sz w:val="24"/>
-          <w:szCs w:val="24"/>
-        </w:rPr>
-        <w:t>The software developed for this project is meant to make the usage of AML files easier, by paving the way for the development of additional editing tools that can be used to work on AML files. This can be done by providing new and im</w:t>
-      </w:r>
-      <w:r>
-        <w:rPr>
-          <w:sz w:val="24"/>
-          <w:szCs w:val="24"/>
-        </w:rPr>
-        <w:t>proved ways to access the functions contained inside of the AML.Engine.dll.</w:t>
-      </w:r>
-    </w:p>
-    <w:p>
-      <w:pPr>
-        <w:pStyle w:val="berschrift1"/>
+          <w:lang w:val="en-US"/>
+        </w:rPr>
+        <w:t>The software developed for this project is meant to make the usage of AML files easier, by paving the way for the development of additional editing tools that can be used to work on AML files. This can be done by providing new and improved ways to access the functions contained inside of the AML.Engine.dll.</w:t>
+      </w:r>
+    </w:p>
+    <w:p>
+      <w:pPr>
+        <w:pStyle w:val="Heading1"/>
         <w:keepNext w:val="0"/>
         <w:keepLines w:val="0"/>
         <w:ind w:left="0" w:firstLine="0"/>
-      </w:pPr>
-      <w:bookmarkStart w:id="2" w:name="_Toc23436050"/>
-      <w:r>
+        <w:rPr>
+          <w:lang w:val="en-US"/>
+        </w:rPr>
+      </w:pPr>
+      <w:bookmarkStart w:id="3" w:name="_Toc23436050"/>
+      <w:r>
+        <w:rPr>
+          <w:lang w:val="en-US"/>
+        </w:rPr>
         <w:t>Product Usage</w:t>
       </w:r>
-      <w:bookmarkEnd w:id="2"/>
+      <w:bookmarkEnd w:id="3"/>
     </w:p>
     <w:p>
       <w:pPr>
@@ -3558,43 +3748,53 @@
         <w:rPr>
           <w:sz w:val="24"/>
           <w:szCs w:val="24"/>
+          <w:lang w:val="en-US"/>
         </w:rPr>
       </w:pPr>
       <w:r>
         <w:rPr>
           <w:sz w:val="24"/>
           <w:szCs w:val="24"/>
+          <w:lang w:val="en-US"/>
         </w:rPr>
         <w:t>The following business processes, use cases and features shall be supported by the system.</w:t>
       </w:r>
     </w:p>
     <w:p>
       <w:pPr>
-        <w:pStyle w:val="berschrift2"/>
+        <w:pStyle w:val="Heading2"/>
         <w:rPr>
           <w:sz w:val="32"/>
           <w:szCs w:val="32"/>
-        </w:rPr>
-      </w:pPr>
-      <w:bookmarkStart w:id="3" w:name="_Toc23436051"/>
+          <w:lang w:val="en-US"/>
+        </w:rPr>
+      </w:pPr>
+      <w:bookmarkStart w:id="4" w:name="_Toc23436051"/>
       <w:r>
         <w:rPr>
           <w:sz w:val="32"/>
           <w:szCs w:val="32"/>
+          <w:lang w:val="en-US"/>
         </w:rPr>
         <w:t>Business Processes</w:t>
       </w:r>
-      <w:bookmarkEnd w:id="3"/>
-    </w:p>
-    <w:p>
-      <w:pPr>
-        <w:pStyle w:val="berschrift3"/>
-      </w:pPr>
-      <w:bookmarkStart w:id="4" w:name="_Toc23436052"/>
-      <w:r>
+      <w:bookmarkEnd w:id="4"/>
+    </w:p>
+    <w:p>
+      <w:pPr>
+        <w:pStyle w:val="Heading3"/>
+        <w:rPr>
+          <w:lang w:val="en-US"/>
+        </w:rPr>
+      </w:pPr>
+      <w:bookmarkStart w:id="5" w:name="_Toc23436052"/>
+      <w:r>
+        <w:rPr>
+          <w:lang w:val="en-US"/>
+        </w:rPr>
         <w:t>&lt;BP.001&gt;: C++ Wrapper</w:t>
       </w:r>
-      <w:bookmarkEnd w:id="4"/>
+      <w:bookmarkEnd w:id="5"/>
     </w:p>
     <w:p>
       <w:pPr>
@@ -3602,24 +3802,25 @@
         <w:rPr>
           <w:sz w:val="24"/>
           <w:szCs w:val="24"/>
+          <w:lang w:val="en-US"/>
         </w:rPr>
       </w:pPr>
       <w:r>
         <w:rPr>
           <w:sz w:val="24"/>
           <w:szCs w:val="24"/>
-        </w:rPr>
-        <w:t>A developer wants to use the AML.E</w:t>
-      </w:r>
-      <w:r>
-        <w:rPr>
-          <w:sz w:val="24"/>
-          <w:szCs w:val="24"/>
-        </w:rPr>
-        <w:t>ngine.dll in their C++ project. To do so they need a wiki containing all important setup steps and project settings.</w:t>
-      </w:r>
-    </w:p>
-    <w:p/>
+          <w:lang w:val="en-US"/>
+        </w:rPr>
+        <w:t>A developer wants to use the AML.Engine.dll in their C++ project. To do so they need a wiki containing all important setup steps and project settings.</w:t>
+      </w:r>
+    </w:p>
+    <w:p>
+      <w:pPr>
+        <w:rPr>
+          <w:lang w:val="en-US"/>
+        </w:rPr>
+      </w:pPr>
+    </w:p>
     <w:tbl>
       <w:tblPr>
         <w:tblStyle w:val="a0"/>
@@ -3696,12 +3897,14 @@
               <w:rPr>
                 <w:sz w:val="24"/>
                 <w:szCs w:val="24"/>
+                <w:lang w:val="en-US"/>
               </w:rPr>
             </w:pPr>
             <w:r>
               <w:rPr>
                 <w:sz w:val="24"/>
                 <w:szCs w:val="24"/>
+                <w:lang w:val="en-US"/>
               </w:rPr>
               <w:t>Developer wants to use the AML.Engine.dll in a C++ project</w:t>
             </w:r>
@@ -3762,21 +3965,16 @@
               <w:rPr>
                 <w:sz w:val="24"/>
                 <w:szCs w:val="24"/>
+                <w:lang w:val="en-US"/>
               </w:rPr>
             </w:pPr>
             <w:r>
               <w:rPr>
                 <w:sz w:val="24"/>
                 <w:szCs w:val="24"/>
-              </w:rPr>
-              <w:t>Developer can use the AML.Engine.dll in their projec</w:t>
-            </w:r>
-            <w:r>
-              <w:rPr>
-                <w:sz w:val="24"/>
-                <w:szCs w:val="24"/>
-              </w:rPr>
-              <w:t>t</w:t>
+                <w:lang w:val="en-US"/>
+              </w:rPr>
+              <w:t>Developer can use the AML.Engine.dll in their project</w:t>
             </w:r>
           </w:p>
         </w:tc>
@@ -3835,12 +4033,14 @@
               <w:rPr>
                 <w:sz w:val="24"/>
                 <w:szCs w:val="24"/>
+                <w:lang w:val="en-US"/>
               </w:rPr>
             </w:pPr>
             <w:r>
               <w:rPr>
                 <w:sz w:val="24"/>
                 <w:szCs w:val="24"/>
+                <w:lang w:val="en-US"/>
               </w:rPr>
               <w:t>Developer, C++ project, wiki/documentation, AML.Engine.dll</w:t>
             </w:r>
@@ -3899,7 +4099,7 @@
     </w:p>
     <w:p>
       <w:pPr>
-        <w:pStyle w:val="Beschriftung"/>
+        <w:pStyle w:val="Caption"/>
         <w:jc w:val="center"/>
         <w:rPr>
           <w:color w:val="auto"/>
@@ -3911,6 +4111,7 @@
         <w:rPr>
           <w:color w:val="auto"/>
           <w:sz w:val="22"/>
+          <w:lang w:val="en-US"/>
         </w:rPr>
         <w:t xml:space="preserve">Figure </w:t>
       </w:r>
@@ -3925,6 +4126,7 @@
         <w:rPr>
           <w:color w:val="auto"/>
           <w:sz w:val="22"/>
+          <w:lang w:val="en-US"/>
         </w:rPr>
         <w:instrText xml:space="preserve"> SEQ Figure \* ARABIC </w:instrText>
       </w:r>
@@ -3940,6 +4142,7 @@
           <w:noProof/>
           <w:color w:val="auto"/>
           <w:sz w:val="22"/>
+          <w:lang w:val="en-US"/>
         </w:rPr>
         <w:t>1</w:t>
       </w:r>
@@ -3961,14 +4164,20 @@
     </w:p>
     <w:p>
       <w:pPr>
-        <w:pStyle w:val="berschrift3"/>
+        <w:pStyle w:val="Heading3"/>
         <w:spacing w:before="240" w:after="240"/>
-      </w:pPr>
-      <w:bookmarkStart w:id="5" w:name="_Toc23436053"/>
-      <w:r>
+        <w:rPr>
+          <w:lang w:val="en-US"/>
+        </w:rPr>
+      </w:pPr>
+      <w:bookmarkStart w:id="6" w:name="_Toc23436053"/>
+      <w:r>
+        <w:rPr>
+          <w:lang w:val="en-US"/>
+        </w:rPr>
         <w:t>&lt;BP.002&gt;: JavaScript Wrapper</w:t>
       </w:r>
-      <w:bookmarkEnd w:id="5"/>
+      <w:bookmarkEnd w:id="6"/>
     </w:p>
     <w:p>
       <w:pPr>
@@ -3976,17 +4185,25 @@
         <w:rPr>
           <w:sz w:val="24"/>
           <w:szCs w:val="24"/>
+          <w:lang w:val="en-US"/>
         </w:rPr>
       </w:pPr>
       <w:r>
         <w:rPr>
           <w:sz w:val="24"/>
           <w:szCs w:val="24"/>
+          <w:lang w:val="en-US"/>
         </w:rPr>
         <w:t xml:space="preserve">A developer wants to use the AML.Engine.dll in their Node project. To do so, they need a way to access the functions contained inside of the AML.Engine.dll. </w:t>
       </w:r>
     </w:p>
-    <w:p/>
+    <w:p>
+      <w:pPr>
+        <w:rPr>
+          <w:lang w:val="en-US"/>
+        </w:rPr>
+      </w:pPr>
+    </w:p>
     <w:tbl>
       <w:tblPr>
         <w:tblStyle w:val="a1"/>
@@ -4063,12 +4280,14 @@
               <w:rPr>
                 <w:sz w:val="24"/>
                 <w:szCs w:val="24"/>
+                <w:lang w:val="en-US"/>
               </w:rPr>
             </w:pPr>
             <w:r>
               <w:rPr>
                 <w:sz w:val="24"/>
                 <w:szCs w:val="24"/>
+                <w:lang w:val="en-US"/>
               </w:rPr>
               <w:t xml:space="preserve">Developer wants to use AML.Engine.dll inside of a Node project </w:t>
             </w:r>
@@ -4129,21 +4348,16 @@
               <w:rPr>
                 <w:sz w:val="24"/>
                 <w:szCs w:val="24"/>
+                <w:lang w:val="en-US"/>
               </w:rPr>
             </w:pPr>
             <w:r>
               <w:rPr>
                 <w:sz w:val="24"/>
                 <w:szCs w:val="24"/>
-              </w:rPr>
-              <w:t>Develo</w:t>
-            </w:r>
-            <w:r>
-              <w:rPr>
-                <w:sz w:val="24"/>
-                <w:szCs w:val="24"/>
-              </w:rPr>
-              <w:t>per can use the AML.Engine.dll inside of their Node project</w:t>
+                <w:lang w:val="en-US"/>
+              </w:rPr>
+              <w:t>Developer can use the AML.Engine.dll inside of their Node project</w:t>
             </w:r>
           </w:p>
         </w:tc>
@@ -4202,12 +4416,14 @@
               <w:rPr>
                 <w:sz w:val="24"/>
                 <w:szCs w:val="24"/>
+                <w:lang w:val="en-US"/>
               </w:rPr>
             </w:pPr>
             <w:r>
               <w:rPr>
                 <w:sz w:val="24"/>
                 <w:szCs w:val="24"/>
+                <w:lang w:val="en-US"/>
               </w:rPr>
               <w:t>Developer, wrapper, wiki/documentation, AML.Engine.dll, Node project</w:t>
             </w:r>
@@ -4277,7 +4493,7 @@
     </w:p>
     <w:p>
       <w:pPr>
-        <w:pStyle w:val="Beschriftung"/>
+        <w:pStyle w:val="Caption"/>
         <w:jc w:val="center"/>
         <w:rPr>
           <w:color w:val="auto"/>
@@ -4345,14 +4561,20 @@
     </w:p>
     <w:p>
       <w:pPr>
-        <w:pStyle w:val="berschrift3"/>
+        <w:pStyle w:val="Heading3"/>
         <w:spacing w:before="240" w:after="240"/>
-      </w:pPr>
-      <w:bookmarkStart w:id="6" w:name="_Toc23436054"/>
-      <w:r>
+        <w:rPr>
+          <w:lang w:val="en-US"/>
+        </w:rPr>
+      </w:pPr>
+      <w:bookmarkStart w:id="7" w:name="_Toc23436054"/>
+      <w:r>
+        <w:rPr>
+          <w:lang w:val="en-US"/>
+        </w:rPr>
         <w:t>&lt;BP.003&gt;: Console Application</w:t>
       </w:r>
-      <w:bookmarkEnd w:id="6"/>
+      <w:bookmarkEnd w:id="7"/>
     </w:p>
     <w:p>
       <w:pPr>
@@ -4360,17 +4582,25 @@
         <w:rPr>
           <w:sz w:val="24"/>
           <w:szCs w:val="24"/>
+          <w:lang w:val="en-US"/>
         </w:rPr>
       </w:pPr>
       <w:r>
         <w:rPr>
           <w:sz w:val="24"/>
           <w:szCs w:val="24"/>
+          <w:lang w:val="en-US"/>
         </w:rPr>
         <w:t>A developer or a system architect wants to check whether their AML file is valid. This might also require unpacking an AMLX file first and repack it afterwards.</w:t>
       </w:r>
     </w:p>
-    <w:p/>
+    <w:p>
+      <w:pPr>
+        <w:rPr>
+          <w:lang w:val="en-US"/>
+        </w:rPr>
+      </w:pPr>
+    </w:p>
     <w:tbl>
       <w:tblPr>
         <w:tblStyle w:val="a2"/>
@@ -4447,12 +4677,14 @@
               <w:rPr>
                 <w:sz w:val="24"/>
                 <w:szCs w:val="24"/>
+                <w:lang w:val="en-US"/>
               </w:rPr>
             </w:pPr>
             <w:r>
               <w:rPr>
                 <w:sz w:val="24"/>
                 <w:szCs w:val="24"/>
+                <w:lang w:val="en-US"/>
               </w:rPr>
               <w:t>User wants to validate, pack or unpack an AMLX or AML file</w:t>
             </w:r>
@@ -4514,21 +4746,16 @@
               <w:rPr>
                 <w:sz w:val="24"/>
                 <w:szCs w:val="24"/>
+                <w:lang w:val="en-US"/>
               </w:rPr>
             </w:pPr>
             <w:r>
               <w:rPr>
                 <w:sz w:val="24"/>
                 <w:szCs w:val="24"/>
-              </w:rPr>
-              <w:t>User get</w:t>
-            </w:r>
-            <w:r>
-              <w:rPr>
-                <w:sz w:val="24"/>
-                <w:szCs w:val="24"/>
-              </w:rPr>
-              <w:t>s confirmation that their file is valid or invalid.</w:t>
+                <w:lang w:val="en-US"/>
+              </w:rPr>
+              <w:t>User gets confirmation that their file is valid or invalid.</w:t>
             </w:r>
           </w:p>
           <w:p>
@@ -4538,12 +4765,14 @@
               <w:rPr>
                 <w:sz w:val="24"/>
                 <w:szCs w:val="24"/>
+                <w:lang w:val="en-US"/>
               </w:rPr>
             </w:pPr>
             <w:r>
               <w:rPr>
                 <w:sz w:val="24"/>
                 <w:szCs w:val="24"/>
+                <w:lang w:val="en-US"/>
               </w:rPr>
               <w:t>User gets the content of the unpacked AMLX file or gets the new AMLX file that contains all the files they wanted to combine into a single file.</w:t>
             </w:r>
@@ -4604,12 +4833,14 @@
               <w:rPr>
                 <w:sz w:val="24"/>
                 <w:szCs w:val="24"/>
+                <w:lang w:val="en-US"/>
               </w:rPr>
             </w:pPr>
             <w:r>
               <w:rPr>
                 <w:sz w:val="24"/>
                 <w:szCs w:val="24"/>
+                <w:lang w:val="en-US"/>
               </w:rPr>
               <w:t>console application, user, AML.Engine.dll</w:t>
             </w:r>
@@ -4622,8 +4853,6 @@
         <w:keepNext/>
         <w:jc w:val="center"/>
       </w:pPr>
-      <w:bookmarkStart w:id="7" w:name="_GoBack"/>
-      <w:bookmarkEnd w:id="7"/>
       <w:r>
         <w:rPr>
           <w:noProof/>
@@ -4681,17 +4910,19 @@
     </w:p>
     <w:p>
       <w:pPr>
-        <w:pStyle w:val="Beschriftung"/>
+        <w:pStyle w:val="Caption"/>
         <w:jc w:val="center"/>
         <w:rPr>
           <w:color w:val="auto"/>
           <w:sz w:val="22"/>
+          <w:lang w:val="en-US"/>
         </w:rPr>
       </w:pPr>
       <w:r>
         <w:rPr>
           <w:color w:val="auto"/>
           <w:sz w:val="22"/>
+          <w:lang w:val="en-US"/>
         </w:rPr>
         <w:t xml:space="preserve">Figure </w:t>
       </w:r>
@@ -4706,6 +4937,7 @@
         <w:rPr>
           <w:color w:val="auto"/>
           <w:sz w:val="22"/>
+          <w:lang w:val="en-US"/>
         </w:rPr>
         <w:instrText xml:space="preserve"> SEQ Figure \* ARABIC </w:instrText>
       </w:r>
@@ -4721,6 +4953,7 @@
           <w:noProof/>
           <w:color w:val="auto"/>
           <w:sz w:val="22"/>
+          <w:lang w:val="en-US"/>
         </w:rPr>
         <w:t>3</w:t>
       </w:r>
@@ -4742,7 +4975,7 @@
     </w:p>
     <w:p>
       <w:pPr>
-        <w:pStyle w:val="berschrift2"/>
+        <w:pStyle w:val="Heading2"/>
         <w:keepNext w:val="0"/>
         <w:keepLines w:val="0"/>
         <w:ind w:left="560" w:hanging="280"/>
@@ -4763,7 +4996,7 @@
     </w:p>
     <w:p>
       <w:pPr>
-        <w:pStyle w:val="berschrift3"/>
+        <w:pStyle w:val="Heading3"/>
         <w:keepNext w:val="0"/>
         <w:keepLines w:val="0"/>
         <w:rPr>
@@ -4930,12 +5163,14 @@
               <w:rPr>
                 <w:sz w:val="24"/>
                 <w:szCs w:val="24"/>
+                <w:lang w:val="en-US"/>
               </w:rPr>
             </w:pPr>
             <w:r>
               <w:rPr>
                 <w:sz w:val="24"/>
                 <w:szCs w:val="24"/>
+                <w:lang w:val="en-US"/>
               </w:rPr>
               <w:t>Developer implements a C++ program that uses the AML.Engine.dll</w:t>
             </w:r>
@@ -4998,12 +5233,14 @@
               <w:rPr>
                 <w:sz w:val="24"/>
                 <w:szCs w:val="24"/>
+                <w:lang w:val="en-US"/>
               </w:rPr>
             </w:pPr>
             <w:r>
               <w:rPr>
                 <w:sz w:val="24"/>
                 <w:szCs w:val="24"/>
+                <w:lang w:val="en-US"/>
               </w:rPr>
               <w:t>Program wide, including imported libraries</w:t>
             </w:r>
@@ -5075,12 +5312,14 @@
               <w:rPr>
                 <w:sz w:val="24"/>
                 <w:szCs w:val="24"/>
+                <w:lang w:val="en-US"/>
               </w:rPr>
             </w:pPr>
             <w:r>
               <w:rPr>
                 <w:sz w:val="24"/>
                 <w:szCs w:val="24"/>
+                <w:lang w:val="en-US"/>
               </w:rPr>
               <w:t>The correct version of the AML.Engine.dll has to be installed.</w:t>
             </w:r>
@@ -5144,12 +5383,14 @@
               <w:rPr>
                 <w:sz w:val="24"/>
                 <w:szCs w:val="24"/>
+                <w:lang w:val="en-US"/>
               </w:rPr>
             </w:pPr>
             <w:r>
               <w:rPr>
                 <w:sz w:val="24"/>
                 <w:szCs w:val="24"/>
+                <w:lang w:val="en-US"/>
               </w:rPr>
               <w:t>The developer was able to develop a functioning program which uses functions contained inside of the AML.Engine.dll</w:t>
             </w:r>
@@ -5213,12 +5454,14 @@
               <w:rPr>
                 <w:sz w:val="24"/>
                 <w:szCs w:val="24"/>
+                <w:lang w:val="en-US"/>
               </w:rPr>
             </w:pPr>
             <w:r>
               <w:rPr>
                 <w:sz w:val="24"/>
                 <w:szCs w:val="24"/>
+                <w:lang w:val="en-US"/>
               </w:rPr>
               <w:t>AML.Engine.dll, C++ project, developer</w:t>
             </w:r>
@@ -5282,12 +5525,14 @@
               <w:rPr>
                 <w:sz w:val="24"/>
                 <w:szCs w:val="24"/>
+                <w:lang w:val="en-US"/>
               </w:rPr>
             </w:pPr>
             <w:r>
               <w:rPr>
                 <w:sz w:val="24"/>
                 <w:szCs w:val="24"/>
+                <w:lang w:val="en-US"/>
               </w:rPr>
               <w:t>Developer wants to use functions contained inside of the AML.Engine.dll inside of their C++ project.</w:t>
             </w:r>
@@ -5301,12 +5546,13 @@
         <w:rPr>
           <w:sz w:val="24"/>
           <w:szCs w:val="24"/>
-        </w:rPr>
-      </w:pPr>
-    </w:p>
-    <w:p>
-      <w:pPr>
-        <w:pStyle w:val="berschrift3"/>
+          <w:lang w:val="en-US"/>
+        </w:rPr>
+      </w:pPr>
+    </w:p>
+    <w:p>
+      <w:pPr>
+        <w:pStyle w:val="Heading3"/>
         <w:keepNext w:val="0"/>
         <w:keepLines w:val="0"/>
       </w:pPr>
@@ -5463,12 +5709,14 @@
               <w:rPr>
                 <w:sz w:val="24"/>
                 <w:szCs w:val="24"/>
+                <w:lang w:val="en-US"/>
               </w:rPr>
             </w:pPr>
             <w:r>
               <w:rPr>
                 <w:sz w:val="24"/>
                 <w:szCs w:val="24"/>
+                <w:lang w:val="en-US"/>
               </w:rPr>
               <w:t>Developer can implement a JavaScript project that can access functions contained inside the AML.Engine.dll.</w:t>
             </w:r>
@@ -5531,12 +5779,14 @@
               <w:rPr>
                 <w:sz w:val="24"/>
                 <w:szCs w:val="24"/>
+                <w:lang w:val="en-US"/>
               </w:rPr>
             </w:pPr>
             <w:r>
               <w:rPr>
                 <w:sz w:val="24"/>
                 <w:szCs w:val="24"/>
+                <w:lang w:val="en-US"/>
               </w:rPr>
               <w:t>Program wide, including imported modules</w:t>
             </w:r>
@@ -5599,12 +5849,14 @@
               <w:rPr>
                 <w:sz w:val="24"/>
                 <w:szCs w:val="24"/>
+                <w:lang w:val="en-US"/>
               </w:rPr>
             </w:pPr>
             <w:r>
               <w:rPr>
                 <w:sz w:val="24"/>
                 <w:szCs w:val="24"/>
+                <w:lang w:val="en-US"/>
               </w:rPr>
               <w:t>The correct version of the AML.Engine.dll needs to be installed</w:t>
             </w:r>
@@ -5667,12 +5919,14 @@
               <w:rPr>
                 <w:sz w:val="24"/>
                 <w:szCs w:val="24"/>
+                <w:lang w:val="en-US"/>
               </w:rPr>
             </w:pPr>
             <w:r>
               <w:rPr>
                 <w:sz w:val="24"/>
                 <w:szCs w:val="24"/>
+                <w:lang w:val="en-US"/>
               </w:rPr>
               <w:t>Developer was able to develop a project that can access the functions contained inside the AML.Engine.dll.</w:t>
             </w:r>
@@ -5735,21 +5989,16 @@
               <w:rPr>
                 <w:sz w:val="24"/>
                 <w:szCs w:val="24"/>
+                <w:lang w:val="en-US"/>
               </w:rPr>
             </w:pPr>
             <w:r>
               <w:rPr>
                 <w:sz w:val="24"/>
                 <w:szCs w:val="24"/>
-              </w:rPr>
-              <w:t>AML.Engine.dll, wrapper, JavaScript proje</w:t>
-            </w:r>
-            <w:r>
-              <w:rPr>
-                <w:sz w:val="24"/>
-                <w:szCs w:val="24"/>
-              </w:rPr>
-              <w:t>ct, developer</w:t>
+                <w:lang w:val="en-US"/>
+              </w:rPr>
+              <w:t>AML.Engine.dll, wrapper, JavaScript project, developer</w:t>
             </w:r>
           </w:p>
         </w:tc>
@@ -5811,12 +6060,14 @@
               <w:rPr>
                 <w:sz w:val="24"/>
                 <w:szCs w:val="24"/>
+                <w:lang w:val="en-US"/>
               </w:rPr>
             </w:pPr>
             <w:r>
               <w:rPr>
                 <w:sz w:val="24"/>
                 <w:szCs w:val="24"/>
+                <w:lang w:val="en-US"/>
               </w:rPr>
               <w:t>Developer wants to use the AML.Engine.dll in their project</w:t>
             </w:r>
@@ -5829,19 +6080,21 @@
         <w:rPr>
           <w:sz w:val="24"/>
           <w:szCs w:val="24"/>
+          <w:lang w:val="en-US"/>
         </w:rPr>
       </w:pPr>
       <w:r>
         <w:rPr>
           <w:sz w:val="24"/>
           <w:szCs w:val="24"/>
+          <w:lang w:val="en-US"/>
         </w:rPr>
         <w:br w:type="page"/>
       </w:r>
     </w:p>
     <w:p>
       <w:pPr>
-        <w:pStyle w:val="berschrift3"/>
+        <w:pStyle w:val="Heading3"/>
         <w:spacing w:before="240" w:after="240"/>
         <w:rPr>
           <w:sz w:val="24"/>
@@ -5852,16 +6105,14 @@
         <w:rPr>
           <w:sz w:val="24"/>
           <w:szCs w:val="24"/>
+          <w:lang w:val="en-US"/>
         </w:rPr>
         <w:lastRenderedPageBreak/>
         <w:t xml:space="preserve"> </w:t>
       </w:r>
       <w:bookmarkStart w:id="11" w:name="_Toc23436058"/>
       <w:r>
-        <w:t>&lt;UC.003&gt; Valid</w:t>
-      </w:r>
-      <w:r>
-        <w:t xml:space="preserve">ation using </w:t>
+        <w:t xml:space="preserve">&lt;UC.003&gt; Validation using </w:t>
       </w:r>
       <w:r>
         <w:rPr>
@@ -6025,12 +6276,14 @@
               <w:rPr>
                 <w:sz w:val="24"/>
                 <w:szCs w:val="24"/>
+                <w:lang w:val="en-US"/>
               </w:rPr>
             </w:pPr>
             <w:r>
               <w:rPr>
                 <w:sz w:val="24"/>
                 <w:szCs w:val="24"/>
+                <w:lang w:val="en-US"/>
               </w:rPr>
               <w:t>The console is application is used to validate an AML file</w:t>
             </w:r>
@@ -6167,8 +6420,16 @@
               <w:rPr>
                 <w:sz w:val="24"/>
                 <w:szCs w:val="24"/>
-              </w:rPr>
-              <w:t>Console application needs to be installed on the users computer. Relevant path variables also need to be set.</w:t>
+                <w:lang w:val="en-US"/>
+              </w:rPr>
+              <w:t xml:space="preserve">Console application needs to be installed on the users computer. </w:t>
+            </w:r>
+            <w:r>
+              <w:rPr>
+                <w:sz w:val="24"/>
+                <w:szCs w:val="24"/>
+              </w:rPr>
+              <w:t>Relevant path variables also need to be set.</w:t>
             </w:r>
           </w:p>
         </w:tc>
@@ -6229,12 +6490,14 @@
               <w:rPr>
                 <w:sz w:val="24"/>
                 <w:szCs w:val="24"/>
+                <w:lang w:val="en-US"/>
               </w:rPr>
             </w:pPr>
             <w:r>
               <w:rPr>
                 <w:sz w:val="24"/>
                 <w:szCs w:val="24"/>
+                <w:lang w:val="en-US"/>
               </w:rPr>
               <w:t>In case of an invalid file the error will be printed out. A valid file will return a success message.</w:t>
             </w:r>
@@ -6297,12 +6560,14 @@
               <w:rPr>
                 <w:sz w:val="24"/>
                 <w:szCs w:val="24"/>
+                <w:lang w:val="en-US"/>
               </w:rPr>
             </w:pPr>
             <w:r>
               <w:rPr>
                 <w:sz w:val="24"/>
                 <w:szCs w:val="24"/>
+                <w:lang w:val="en-US"/>
               </w:rPr>
               <w:t>AML file, console application, User, AML.Engine.dll</w:t>
             </w:r>
@@ -6365,12 +6630,14 @@
               <w:rPr>
                 <w:sz w:val="24"/>
                 <w:szCs w:val="24"/>
+                <w:lang w:val="en-US"/>
               </w:rPr>
             </w:pPr>
             <w:r>
               <w:rPr>
                 <w:sz w:val="24"/>
                 <w:szCs w:val="24"/>
+                <w:lang w:val="en-US"/>
               </w:rPr>
               <w:t>User wants to validate their AML file</w:t>
             </w:r>
@@ -6380,33 +6647,49 @@
     </w:tbl>
     <w:p>
       <w:pPr>
-        <w:pStyle w:val="berschrift3"/>
+        <w:pStyle w:val="Heading3"/>
         <w:keepNext w:val="0"/>
         <w:keepLines w:val="0"/>
+        <w:rPr>
+          <w:lang w:val="en-US"/>
+        </w:rPr>
       </w:pPr>
       <w:bookmarkStart w:id="12" w:name="_4d1g5oi0s4ml" w:colFirst="0" w:colLast="0"/>
       <w:bookmarkEnd w:id="12"/>
     </w:p>
     <w:p>
       <w:pPr>
-        <w:pStyle w:val="berschrift3"/>
+        <w:pStyle w:val="Heading3"/>
         <w:keepNext w:val="0"/>
         <w:keepLines w:val="0"/>
+        <w:rPr>
+          <w:lang w:val="en-US"/>
+        </w:rPr>
       </w:pPr>
       <w:bookmarkStart w:id="13" w:name="_Toc23436059"/>
       <w:r>
+        <w:rPr>
+          <w:lang w:val="en-US"/>
+        </w:rPr>
         <w:t xml:space="preserve">&lt;UC.004&gt; (Un-)packing using </w:t>
       </w:r>
       <w:r>
         <w:rPr>
           <w:sz w:val="24"/>
           <w:szCs w:val="24"/>
+          <w:lang w:val="en-US"/>
         </w:rPr>
         <w:t>Console Application</w:t>
       </w:r>
       <w:bookmarkEnd w:id="13"/>
     </w:p>
-    <w:p/>
+    <w:p>
+      <w:pPr>
+        <w:rPr>
+          <w:lang w:val="en-US"/>
+        </w:rPr>
+      </w:pPr>
+    </w:p>
     <w:tbl>
       <w:tblPr>
         <w:tblStyle w:val="a6"/>
@@ -6553,12 +6836,14 @@
               <w:rPr>
                 <w:sz w:val="24"/>
                 <w:szCs w:val="24"/>
+                <w:lang w:val="en-US"/>
               </w:rPr>
             </w:pPr>
             <w:r>
               <w:rPr>
                 <w:sz w:val="24"/>
                 <w:szCs w:val="24"/>
+                <w:lang w:val="en-US"/>
               </w:rPr>
               <w:t>The console application can be used to pack and unpack AML and AMLX files respectively.</w:t>
             </w:r>
@@ -6689,14 +6974,80 @@
               <w:rPr>
                 <w:sz w:val="24"/>
                 <w:szCs w:val="24"/>
+                <w:lang w:val="en-US"/>
               </w:rPr>
             </w:pPr>
             <w:r>
               <w:rPr>
                 <w:sz w:val="24"/>
                 <w:szCs w:val="24"/>
-              </w:rPr>
-              <w:t>Console application needs to be installed on the users computer. Relevant path variables also need to be set.</w:t>
+                <w:lang w:val="en-US"/>
+              </w:rPr>
+              <w:t>All required files</w:t>
+            </w:r>
+            <w:r>
+              <w:rPr>
+                <w:sz w:val="24"/>
+                <w:szCs w:val="24"/>
+                <w:lang w:val="en-US"/>
+              </w:rPr>
+              <w:t xml:space="preserve"> need to be </w:t>
+            </w:r>
+            <w:r>
+              <w:rPr>
+                <w:sz w:val="24"/>
+                <w:szCs w:val="24"/>
+                <w:lang w:val="en-US"/>
+              </w:rPr>
+              <w:t>downloaded</w:t>
+            </w:r>
+            <w:r>
+              <w:rPr>
+                <w:sz w:val="24"/>
+                <w:szCs w:val="24"/>
+                <w:lang w:val="en-US"/>
+              </w:rPr>
+              <w:t xml:space="preserve"> </w:t>
+            </w:r>
+            <w:r>
+              <w:rPr>
+                <w:sz w:val="24"/>
+                <w:szCs w:val="24"/>
+                <w:lang w:val="en-US"/>
+              </w:rPr>
+              <w:t>to</w:t>
+            </w:r>
+            <w:r>
+              <w:rPr>
+                <w:sz w:val="24"/>
+                <w:szCs w:val="24"/>
+                <w:lang w:val="en-US"/>
+              </w:rPr>
+              <w:t xml:space="preserve"> the user</w:t>
+            </w:r>
+            <w:r>
+              <w:rPr>
+                <w:sz w:val="24"/>
+                <w:szCs w:val="24"/>
+                <w:lang w:val="en-US"/>
+              </w:rPr>
+              <w:t>’s</w:t>
+            </w:r>
+            <w:r>
+              <w:rPr>
+                <w:sz w:val="24"/>
+                <w:szCs w:val="24"/>
+                <w:lang w:val="en-US"/>
+              </w:rPr>
+              <w:t xml:space="preserve"> computer</w:t>
+            </w:r>
+            <w:r>
+              <w:rPr>
+                <w:sz w:val="24"/>
+                <w:szCs w:val="24"/>
+                <w:lang w:val="en-US"/>
+              </w:rPr>
+              <w:t>.</w:t>
             </w:r>
           </w:p>
         </w:tc>
@@ -6758,12 +7109,14 @@
               <w:rPr>
                 <w:sz w:val="24"/>
                 <w:szCs w:val="24"/>
+                <w:lang w:val="en-US"/>
               </w:rPr>
             </w:pPr>
             <w:r>
               <w:rPr>
                 <w:sz w:val="24"/>
                 <w:szCs w:val="24"/>
+                <w:lang w:val="en-US"/>
               </w:rPr>
               <w:t>The file was successfully packed or unpacked</w:t>
             </w:r>
@@ -6826,12 +7179,14 @@
               <w:rPr>
                 <w:sz w:val="24"/>
                 <w:szCs w:val="24"/>
+                <w:lang w:val="en-US"/>
               </w:rPr>
             </w:pPr>
             <w:r>
               <w:rPr>
                 <w:sz w:val="24"/>
                 <w:szCs w:val="24"/>
+                <w:lang w:val="en-US"/>
               </w:rPr>
               <w:t>AML/AMLX file, console application, user, AML.Engine.dll</w:t>
             </w:r>
@@ -6894,12 +7249,14 @@
               <w:rPr>
                 <w:sz w:val="24"/>
                 <w:szCs w:val="24"/>
+                <w:lang w:val="en-US"/>
               </w:rPr>
             </w:pPr>
             <w:r>
               <w:rPr>
                 <w:sz w:val="24"/>
                 <w:szCs w:val="24"/>
+                <w:lang w:val="en-US"/>
               </w:rPr>
               <w:t>User wants to pack or unpack AML or AMLX files</w:t>
             </w:r>
@@ -6914,17 +7271,19 @@
           <w:b/>
           <w:sz w:val="24"/>
           <w:szCs w:val="24"/>
-        </w:rPr>
-      </w:pPr>
-    </w:p>
-    <w:p>
-      <w:pPr>
-        <w:pStyle w:val="berschrift2"/>
+          <w:lang w:val="en-US"/>
+        </w:rPr>
+      </w:pPr>
+    </w:p>
+    <w:p>
+      <w:pPr>
+        <w:pStyle w:val="Heading2"/>
         <w:keepNext w:val="0"/>
         <w:keepLines w:val="0"/>
         <w:rPr>
           <w:sz w:val="32"/>
           <w:szCs w:val="32"/>
+          <w:lang w:val="en-US"/>
         </w:rPr>
       </w:pPr>
       <w:bookmarkStart w:id="14" w:name="_Toc23436060"/>
@@ -6934,6 +7293,7 @@
         <w:rPr>
           <w:sz w:val="32"/>
           <w:szCs w:val="32"/>
+          <w:lang w:val="en-US"/>
         </w:rPr>
         <w:t>Features</w:t>
       </w:r>
@@ -6949,21 +7309,26 @@
     </w:p>
     <w:p>
       <w:pPr>
-        <w:pStyle w:val="berschrift3"/>
+        <w:pStyle w:val="Heading3"/>
         <w:keepNext w:val="0"/>
         <w:keepLines w:val="0"/>
         <w:rPr>
           <w:color w:val="000000"/>
+          <w:lang w:val="en-US"/>
         </w:rPr>
       </w:pPr>
       <w:bookmarkStart w:id="17" w:name="_Toc23436061"/>
       <w:r>
         <w:rPr>
           <w:color w:val="000000"/>
+          <w:lang w:val="en-US"/>
         </w:rPr>
         <w:t>/LF10/</w:t>
       </w:r>
       <w:r>
+        <w:rPr>
+          <w:lang w:val="en-US"/>
+        </w:rPr>
         <w:t>C++ Functions</w:t>
       </w:r>
       <w:bookmarkEnd w:id="17"/>
@@ -6974,33 +7339,40 @@
         <w:rPr>
           <w:sz w:val="24"/>
           <w:szCs w:val="24"/>
+          <w:lang w:val="en-US"/>
         </w:rPr>
       </w:pPr>
       <w:r>
         <w:rPr>
           <w:sz w:val="24"/>
           <w:szCs w:val="24"/>
+          <w:lang w:val="en-US"/>
         </w:rPr>
         <w:t>The C++ wrapper shall be able to use all the functions from the DLL.</w:t>
       </w:r>
     </w:p>
     <w:p>
       <w:pPr>
-        <w:pStyle w:val="berschrift3"/>
+        <w:pStyle w:val="Heading3"/>
         <w:keepNext w:val="0"/>
         <w:keepLines w:val="0"/>
         <w:rPr>
           <w:color w:val="000000"/>
+          <w:lang w:val="en-US"/>
         </w:rPr>
       </w:pPr>
       <w:bookmarkStart w:id="18" w:name="_Toc23436062"/>
       <w:r>
         <w:rPr>
           <w:color w:val="000000"/>
+          <w:lang w:val="en-US"/>
         </w:rPr>
         <w:t>/LF20/</w:t>
       </w:r>
       <w:r>
+        <w:rPr>
+          <w:lang w:val="en-US"/>
+        </w:rPr>
         <w:t>C++ usability</w:t>
       </w:r>
       <w:bookmarkEnd w:id="18"/>
@@ -7011,24 +7383,32 @@
         <w:rPr>
           <w:sz w:val="24"/>
           <w:szCs w:val="24"/>
+          <w:lang w:val="en-US"/>
         </w:rPr>
       </w:pPr>
       <w:r>
         <w:rPr>
           <w:sz w:val="24"/>
           <w:szCs w:val="24"/>
+          <w:lang w:val="en-US"/>
         </w:rPr>
         <w:t>The wrapper shall be able to be used in C++.</w:t>
       </w:r>
     </w:p>
     <w:p>
       <w:pPr>
-        <w:pStyle w:val="berschrift3"/>
+        <w:pStyle w:val="Heading3"/>
         <w:keepNext w:val="0"/>
         <w:keepLines w:val="0"/>
+        <w:rPr>
+          <w:lang w:val="en-US"/>
+        </w:rPr>
       </w:pPr>
       <w:bookmarkStart w:id="19" w:name="_Toc23436063"/>
       <w:r>
+        <w:rPr>
+          <w:lang w:val="en-US"/>
+        </w:rPr>
         <w:t>/LF30/JavaScript Functions</w:t>
       </w:r>
       <w:bookmarkEnd w:id="19"/>
@@ -7039,28 +7419,33 @@
         <w:rPr>
           <w:sz w:val="24"/>
           <w:szCs w:val="24"/>
+          <w:lang w:val="en-US"/>
         </w:rPr>
       </w:pPr>
       <w:r>
         <w:rPr>
           <w:sz w:val="24"/>
           <w:szCs w:val="24"/>
+          <w:lang w:val="en-US"/>
         </w:rPr>
         <w:t>The JavaScript wrapper shall be able to use all the functions from the DLL.</w:t>
       </w:r>
     </w:p>
     <w:p>
       <w:pPr>
-        <w:pStyle w:val="berschrift3"/>
+        <w:pStyle w:val="Heading3"/>
         <w:keepNext w:val="0"/>
         <w:keepLines w:val="0"/>
+        <w:rPr>
+          <w:lang w:val="en-US"/>
+        </w:rPr>
       </w:pPr>
       <w:bookmarkStart w:id="20" w:name="_Toc23436064"/>
       <w:r>
-        <w:t xml:space="preserve">/LF40/JavaScript </w:t>
-      </w:r>
-      <w:r>
-        <w:t>usability</w:t>
+        <w:rPr>
+          <w:lang w:val="en-US"/>
+        </w:rPr>
+        <w:t>/LF40/JavaScript usability</w:t>
       </w:r>
       <w:bookmarkEnd w:id="20"/>
     </w:p>
@@ -7070,23 +7455,31 @@
         <w:rPr>
           <w:sz w:val="24"/>
           <w:szCs w:val="24"/>
+          <w:lang w:val="en-US"/>
         </w:rPr>
       </w:pPr>
       <w:r>
         <w:rPr>
           <w:sz w:val="24"/>
           <w:szCs w:val="24"/>
+          <w:lang w:val="en-US"/>
         </w:rPr>
         <w:t>The wrapper shall be able to be used in JavaScript.</w:t>
       </w:r>
     </w:p>
     <w:p>
       <w:pPr>
-        <w:pStyle w:val="berschrift3"/>
+        <w:pStyle w:val="Heading3"/>
         <w:spacing w:before="240" w:after="240"/>
+        <w:rPr>
+          <w:lang w:val="en-US"/>
+        </w:rPr>
       </w:pPr>
       <w:bookmarkStart w:id="21" w:name="_Toc23436065"/>
       <w:r>
+        <w:rPr>
+          <w:lang w:val="en-US"/>
+        </w:rPr>
         <w:t>/LF50/Import</w:t>
       </w:r>
       <w:bookmarkEnd w:id="21"/>
@@ -7097,23 +7490,31 @@
         <w:rPr>
           <w:sz w:val="24"/>
           <w:szCs w:val="24"/>
+          <w:lang w:val="en-US"/>
         </w:rPr>
       </w:pPr>
       <w:r>
         <w:rPr>
           <w:sz w:val="24"/>
           <w:szCs w:val="24"/>
+          <w:lang w:val="en-US"/>
         </w:rPr>
         <w:t>The console application shall be able to import and read AML files.</w:t>
       </w:r>
     </w:p>
     <w:p>
       <w:pPr>
-        <w:pStyle w:val="berschrift3"/>
+        <w:pStyle w:val="Heading3"/>
         <w:spacing w:before="240" w:after="240"/>
+        <w:rPr>
+          <w:lang w:val="en-US"/>
+        </w:rPr>
       </w:pPr>
       <w:bookmarkStart w:id="22" w:name="_Toc23436066"/>
       <w:r>
+        <w:rPr>
+          <w:lang w:val="en-US"/>
+        </w:rPr>
         <w:t>/LF60/(De-)Compression</w:t>
       </w:r>
       <w:bookmarkEnd w:id="22"/>
@@ -7124,23 +7525,31 @@
         <w:rPr>
           <w:sz w:val="24"/>
           <w:szCs w:val="24"/>
+          <w:lang w:val="en-US"/>
         </w:rPr>
       </w:pPr>
       <w:r>
         <w:rPr>
           <w:sz w:val="24"/>
           <w:szCs w:val="24"/>
+          <w:lang w:val="en-US"/>
         </w:rPr>
         <w:t>The console application shall be able to compress files into AMLX files and decompress them.</w:t>
       </w:r>
     </w:p>
     <w:p>
       <w:pPr>
-        <w:pStyle w:val="berschrift3"/>
+        <w:pStyle w:val="Heading3"/>
         <w:spacing w:before="240" w:after="240"/>
+        <w:rPr>
+          <w:lang w:val="en-US"/>
+        </w:rPr>
       </w:pPr>
       <w:bookmarkStart w:id="23" w:name="_Toc23436067"/>
       <w:r>
+        <w:rPr>
+          <w:lang w:val="en-US"/>
+        </w:rPr>
         <w:t>/LF70/Validation</w:t>
       </w:r>
       <w:bookmarkEnd w:id="23"/>
@@ -7152,30 +7561,35 @@
           <w:sz w:val="24"/>
           <w:szCs w:val="24"/>
           <w:highlight w:val="cyan"/>
+          <w:lang w:val="en-US"/>
         </w:rPr>
       </w:pPr>
       <w:r>
         <w:rPr>
           <w:sz w:val="24"/>
           <w:szCs w:val="24"/>
+          <w:lang w:val="en-US"/>
         </w:rPr>
         <w:t>The console application shall be able to detect errors in the AML files and report errors with corresponding line numbers and error messages.</w:t>
       </w:r>
     </w:p>
     <w:p>
       <w:pPr>
-        <w:pStyle w:val="berschrift1"/>
+        <w:pStyle w:val="Heading1"/>
         <w:keepNext w:val="0"/>
         <w:keepLines w:val="0"/>
         <w:ind w:left="0" w:firstLine="0"/>
+        <w:rPr>
+          <w:lang w:val="en-US"/>
+        </w:rPr>
       </w:pPr>
       <w:bookmarkStart w:id="24" w:name="_Toc23436068"/>
       <w:r>
+        <w:rPr>
+          <w:lang w:val="en-US"/>
+        </w:rPr>
         <w:lastRenderedPageBreak/>
-        <w:t>Pro</w:t>
-      </w:r>
-      <w:r>
-        <w:t>duct Data</w:t>
+        <w:t>Product Data</w:t>
       </w:r>
       <w:bookmarkEnd w:id="24"/>
     </w:p>
@@ -7185,27 +7599,33 @@
         <w:rPr>
           <w:sz w:val="24"/>
           <w:szCs w:val="24"/>
+          <w:lang w:val="en-US"/>
         </w:rPr>
       </w:pPr>
       <w:r>
         <w:rPr>
           <w:sz w:val="24"/>
           <w:szCs w:val="24"/>
+          <w:lang w:val="en-US"/>
         </w:rPr>
         <w:t>The software of this project will work with the following files.</w:t>
       </w:r>
     </w:p>
     <w:p>
       <w:pPr>
-        <w:pStyle w:val="berschrift2"/>
+        <w:pStyle w:val="Heading2"/>
         <w:keepNext w:val="0"/>
         <w:keepLines w:val="0"/>
         <w:rPr>
           <w:sz w:val="26"/>
           <w:szCs w:val="26"/>
-        </w:rPr>
-      </w:pPr>
-      <w:r>
+          <w:lang w:val="en-US"/>
+        </w:rPr>
+      </w:pPr>
+      <w:r>
+        <w:rPr>
+          <w:lang w:val="en-US"/>
+        </w:rPr>
         <w:t xml:space="preserve"> </w:t>
       </w:r>
       <w:bookmarkStart w:id="25" w:name="_Toc23436069"/>
@@ -7213,17 +7633,51 @@
         <w:rPr>
           <w:sz w:val="26"/>
           <w:szCs w:val="26"/>
-        </w:rPr>
-        <w:t>/LD10/</w:t>
-      </w:r>
-      <w:r>
+          <w:lang w:val="en-US"/>
+        </w:rPr>
+        <w:t>/LD10/AML file</w:t>
+      </w:r>
+      <w:bookmarkEnd w:id="25"/>
+    </w:p>
+    <w:p>
+      <w:pPr>
+        <w:spacing w:before="240" w:after="240"/>
+        <w:rPr>
+          <w:sz w:val="24"/>
+          <w:szCs w:val="24"/>
+          <w:lang w:val="en-US"/>
+        </w:rPr>
+      </w:pPr>
+      <w:r>
+        <w:rPr>
+          <w:sz w:val="24"/>
+          <w:szCs w:val="24"/>
+          <w:lang w:val="en-US"/>
+        </w:rPr>
+        <w:t>The wrappers and the console application shall be able to sucessfully import and use AML files.</w:t>
+      </w:r>
+    </w:p>
+    <w:p>
+      <w:pPr>
+        <w:pStyle w:val="Heading2"/>
+        <w:keepNext w:val="0"/>
+        <w:keepLines w:val="0"/>
         <w:rPr>
           <w:sz w:val="26"/>
           <w:szCs w:val="26"/>
-        </w:rPr>
-        <w:t>AML file</w:t>
-      </w:r>
-      <w:bookmarkEnd w:id="25"/>
+          <w:lang w:val="en-US"/>
+        </w:rPr>
+      </w:pPr>
+      <w:bookmarkStart w:id="26" w:name="_Toc23436070"/>
+      <w:r>
+        <w:rPr>
+          <w:sz w:val="26"/>
+          <w:szCs w:val="26"/>
+          <w:lang w:val="en-US"/>
+        </w:rPr>
+        <w:t>/LD20/AMLX file</w:t>
+      </w:r>
+      <w:bookmarkEnd w:id="26"/>
     </w:p>
     <w:p>
       <w:pPr>
@@ -7231,75 +7685,33 @@
         <w:rPr>
           <w:sz w:val="24"/>
           <w:szCs w:val="24"/>
+          <w:lang w:val="en-US"/>
         </w:rPr>
       </w:pPr>
       <w:r>
         <w:rPr>
           <w:sz w:val="24"/>
           <w:szCs w:val="24"/>
-        </w:rPr>
-        <w:t>The wrappers and the console application shall be able to sucessfully import and use AML files.</w:t>
-      </w:r>
-    </w:p>
-    <w:p>
-      <w:pPr>
-        <w:pStyle w:val="berschrift2"/>
-        <w:keepNext w:val="0"/>
-        <w:keepLines w:val="0"/>
-        <w:rPr>
-          <w:sz w:val="26"/>
-          <w:szCs w:val="26"/>
-        </w:rPr>
-      </w:pPr>
-      <w:bookmarkStart w:id="26" w:name="_Toc23436070"/>
-      <w:r>
-        <w:rPr>
-          <w:sz w:val="26"/>
-          <w:szCs w:val="26"/>
-        </w:rPr>
-        <w:t>/LD20/</w:t>
-      </w:r>
-      <w:r>
-        <w:rPr>
-          <w:sz w:val="26"/>
-          <w:szCs w:val="26"/>
-        </w:rPr>
-        <w:t>AMLX file</w:t>
-      </w:r>
-      <w:bookmarkEnd w:id="26"/>
-    </w:p>
-    <w:p>
-      <w:pPr>
-        <w:spacing w:before="240" w:after="240"/>
-        <w:rPr>
-          <w:sz w:val="24"/>
-          <w:szCs w:val="24"/>
-        </w:rPr>
-      </w:pPr>
-      <w:r>
-        <w:rPr>
-          <w:sz w:val="24"/>
-          <w:szCs w:val="24"/>
-        </w:rPr>
-        <w:t>The console application shall be able to successfully</w:t>
-      </w:r>
-      <w:r>
-        <w:rPr>
-          <w:sz w:val="24"/>
-          <w:szCs w:val="24"/>
-        </w:rPr>
-        <w:t xml:space="preserve"> decompress, use and compress AMLX files.</w:t>
-      </w:r>
-    </w:p>
-    <w:p>
-      <w:pPr>
-        <w:pStyle w:val="berschrift1"/>
+          <w:lang w:val="en-US"/>
+        </w:rPr>
+        <w:t>The console application shall be able to successfully decompress, use and compress AMLX files.</w:t>
+      </w:r>
+    </w:p>
+    <w:p>
+      <w:pPr>
+        <w:pStyle w:val="Heading1"/>
         <w:keepNext w:val="0"/>
         <w:keepLines w:val="0"/>
         <w:ind w:left="0" w:firstLine="0"/>
+        <w:rPr>
+          <w:lang w:val="en-US"/>
+        </w:rPr>
       </w:pPr>
       <w:bookmarkStart w:id="27" w:name="_Toc23436071"/>
       <w:r>
+        <w:rPr>
+          <w:lang w:val="en-US"/>
+        </w:rPr>
         <w:t>Other Product Characteristics</w:t>
       </w:r>
       <w:bookmarkEnd w:id="27"/>
@@ -7310,24 +7722,27 @@
         <w:rPr>
           <w:sz w:val="24"/>
           <w:szCs w:val="24"/>
+          <w:lang w:val="en-US"/>
         </w:rPr>
       </w:pPr>
       <w:r>
         <w:rPr>
           <w:sz w:val="24"/>
           <w:szCs w:val="24"/>
+          <w:lang w:val="en-US"/>
         </w:rPr>
         <w:t>This section describes the already known non-functional requirements for the product.</w:t>
       </w:r>
     </w:p>
     <w:p>
       <w:pPr>
-        <w:pStyle w:val="berschrift2"/>
+        <w:pStyle w:val="Heading2"/>
         <w:keepNext w:val="0"/>
         <w:keepLines w:val="0"/>
         <w:rPr>
           <w:sz w:val="26"/>
           <w:szCs w:val="26"/>
+          <w:lang w:val="en-US"/>
         </w:rPr>
       </w:pPr>
       <w:bookmarkStart w:id="28" w:name="_Toc23436072"/>
@@ -7335,229 +7750,209 @@
         <w:rPr>
           <w:sz w:val="26"/>
           <w:szCs w:val="26"/>
-        </w:rPr>
-        <w:t>/NF</w:t>
-      </w:r>
-      <w:r>
+          <w:lang w:val="en-US"/>
+        </w:rPr>
+        <w:t>/NF10/Documentation</w:t>
+      </w:r>
+      <w:bookmarkEnd w:id="28"/>
+    </w:p>
+    <w:p>
+      <w:pPr>
+        <w:spacing w:before="240" w:after="240"/>
+        <w:rPr>
+          <w:sz w:val="24"/>
+          <w:szCs w:val="24"/>
+          <w:lang w:val="en-US"/>
+        </w:rPr>
+      </w:pPr>
+      <w:r>
+        <w:rPr>
+          <w:sz w:val="24"/>
+          <w:szCs w:val="24"/>
+          <w:lang w:val="en-US"/>
+        </w:rPr>
+        <w:t>The Documentation shall be designed in a way that the readers understand the usage of the wrapper and that the readers gain the ability to successfully implement the wrapper into their project.</w:t>
+      </w:r>
+    </w:p>
+    <w:p>
+      <w:pPr>
+        <w:spacing w:before="240" w:after="240"/>
+        <w:rPr>
+          <w:sz w:val="24"/>
+          <w:szCs w:val="24"/>
+          <w:lang w:val="en-US"/>
+        </w:rPr>
+      </w:pPr>
+      <w:r>
+        <w:rPr>
+          <w:sz w:val="24"/>
+          <w:szCs w:val="24"/>
+          <w:lang w:val="en-US"/>
+        </w:rPr>
+        <w:t>The C++ wrapper documentation shall be able to explain the wrapper to the user.</w:t>
+      </w:r>
+    </w:p>
+    <w:p>
+      <w:pPr>
+        <w:spacing w:before="240" w:after="240"/>
+        <w:rPr>
+          <w:sz w:val="24"/>
+          <w:szCs w:val="24"/>
+          <w:lang w:val="en-US"/>
+        </w:rPr>
+      </w:pPr>
+      <w:r>
+        <w:rPr>
+          <w:sz w:val="24"/>
+          <w:szCs w:val="24"/>
+          <w:lang w:val="en-US"/>
+        </w:rPr>
+        <w:t>The Documentation of the JavaScript wrapper shall be able to explain the wrapper to the user.</w:t>
+      </w:r>
+    </w:p>
+    <w:p>
+      <w:pPr>
+        <w:pStyle w:val="Heading2"/>
+        <w:keepNext w:val="0"/>
+        <w:keepLines w:val="0"/>
         <w:rPr>
           <w:sz w:val="26"/>
           <w:szCs w:val="26"/>
-        </w:rPr>
-        <w:t>1</w:t>
-      </w:r>
+          <w:lang w:val="en-US"/>
+        </w:rPr>
+      </w:pPr>
+      <w:bookmarkStart w:id="29" w:name="_Toc23436073"/>
       <w:r>
         <w:rPr>
           <w:sz w:val="26"/>
           <w:szCs w:val="26"/>
-        </w:rPr>
-        <w:t>0/</w:t>
-      </w:r>
-      <w:r>
+          <w:lang w:val="en-US"/>
+        </w:rPr>
+        <w:t>/NF20/Installation</w:t>
+      </w:r>
+      <w:bookmarkEnd w:id="29"/>
+    </w:p>
+    <w:p>
+      <w:pPr>
+        <w:spacing w:before="240" w:after="240"/>
+        <w:rPr>
+          <w:sz w:val="24"/>
+          <w:szCs w:val="24"/>
+          <w:lang w:val="en-US"/>
+        </w:rPr>
+      </w:pPr>
+      <w:r>
+        <w:rPr>
+          <w:sz w:val="24"/>
+          <w:szCs w:val="24"/>
+          <w:lang w:val="en-US"/>
+        </w:rPr>
+        <w:t>The console application should be able to run without any installation.</w:t>
+      </w:r>
+    </w:p>
+    <w:p>
+      <w:pPr>
+        <w:pStyle w:val="Heading2"/>
+        <w:keepNext w:val="0"/>
+        <w:keepLines w:val="0"/>
         <w:rPr>
           <w:sz w:val="26"/>
           <w:szCs w:val="26"/>
-        </w:rPr>
-        <w:t>Documentation</w:t>
-      </w:r>
-      <w:bookmarkEnd w:id="28"/>
-    </w:p>
-    <w:p>
-      <w:pPr>
-        <w:spacing w:before="240" w:after="240"/>
+          <w:lang w:val="en-US"/>
+        </w:rPr>
+      </w:pPr>
+      <w:bookmarkStart w:id="30" w:name="_Toc23436074"/>
+      <w:r>
+        <w:rPr>
+          <w:sz w:val="26"/>
+          <w:szCs w:val="26"/>
+          <w:lang w:val="en-US"/>
+        </w:rPr>
+        <w:t>/NF30/Files</w:t>
+      </w:r>
+      <w:bookmarkEnd w:id="30"/>
+    </w:p>
+    <w:p>
+      <w:pPr>
         <w:rPr>
           <w:sz w:val="24"/>
           <w:szCs w:val="24"/>
+          <w:lang w:val="en-US"/>
         </w:rPr>
       </w:pPr>
       <w:r>
         <w:rPr>
           <w:sz w:val="24"/>
           <w:szCs w:val="24"/>
-        </w:rPr>
-        <w:t>The Documentation shall be designed in a way that the readers understand the u</w:t>
-      </w:r>
-      <w:r>
+          <w:lang w:val="en-US"/>
+        </w:rPr>
+        <w:t>The console application shall support AML files and AMLX files.</w:t>
+      </w:r>
+    </w:p>
+    <w:p>
+      <w:pPr>
+        <w:rPr>
+          <w:lang w:val="en-US"/>
+        </w:rPr>
+      </w:pPr>
+    </w:p>
+    <w:p>
+      <w:pPr>
+        <w:pStyle w:val="Heading2"/>
+        <w:keepNext w:val="0"/>
+        <w:keepLines w:val="0"/>
+        <w:rPr>
+          <w:sz w:val="26"/>
+          <w:szCs w:val="26"/>
+          <w:lang w:val="en-US"/>
+        </w:rPr>
+      </w:pPr>
+      <w:bookmarkStart w:id="31" w:name="_Toc23436075"/>
+      <w:r>
+        <w:rPr>
+          <w:sz w:val="26"/>
+          <w:szCs w:val="26"/>
+          <w:lang w:val="en-US"/>
+        </w:rPr>
+        <w:t>/NF40/System Environment</w:t>
+      </w:r>
+      <w:bookmarkEnd w:id="31"/>
+    </w:p>
+    <w:p>
+      <w:pPr>
+        <w:spacing w:before="240" w:after="240"/>
         <w:rPr>
           <w:sz w:val="24"/>
           <w:szCs w:val="24"/>
-        </w:rPr>
-        <w:t>sage of the wrapper and that the readers gain the ability to successfully implement the wrapper into their project.</w:t>
-      </w:r>
-    </w:p>
-    <w:p>
-      <w:pPr>
-        <w:spacing w:before="240" w:after="240"/>
+          <w:lang w:val="en-US"/>
+        </w:rPr>
+      </w:pPr>
+      <w:r>
         <w:rPr>
           <w:sz w:val="24"/>
           <w:szCs w:val="24"/>
-        </w:rPr>
-      </w:pPr>
-      <w:r>
-        <w:rPr>
-          <w:sz w:val="24"/>
-          <w:szCs w:val="24"/>
-        </w:rPr>
-        <w:t>The C++ wrapper documentation shall be able to explain the wrapper to the user.</w:t>
-      </w:r>
-    </w:p>
-    <w:p>
-      <w:pPr>
-        <w:spacing w:before="240" w:after="240"/>
-        <w:rPr>
-          <w:sz w:val="24"/>
-          <w:szCs w:val="24"/>
-        </w:rPr>
-      </w:pPr>
-      <w:r>
-        <w:rPr>
-          <w:sz w:val="24"/>
-          <w:szCs w:val="24"/>
-        </w:rPr>
-        <w:t>The Documentation of the JavaScript wrapper shall be able to</w:t>
-      </w:r>
-      <w:r>
-        <w:rPr>
-          <w:sz w:val="24"/>
-          <w:szCs w:val="24"/>
-        </w:rPr>
-        <w:t xml:space="preserve"> explain the wrapper to the user.</w:t>
-      </w:r>
-    </w:p>
-    <w:p>
-      <w:pPr>
-        <w:pStyle w:val="berschrift2"/>
-        <w:keepNext w:val="0"/>
-        <w:keepLines w:val="0"/>
-        <w:rPr>
-          <w:sz w:val="26"/>
-          <w:szCs w:val="26"/>
-        </w:rPr>
-      </w:pPr>
-      <w:bookmarkStart w:id="29" w:name="_Toc23436073"/>
-      <w:r>
-        <w:rPr>
-          <w:sz w:val="26"/>
-          <w:szCs w:val="26"/>
-        </w:rPr>
-        <w:t>/NF20/Installation</w:t>
-      </w:r>
-      <w:bookmarkEnd w:id="29"/>
-    </w:p>
-    <w:p>
-      <w:pPr>
-        <w:spacing w:before="240" w:after="240"/>
-        <w:rPr>
-          <w:sz w:val="24"/>
-          <w:szCs w:val="24"/>
-        </w:rPr>
-      </w:pPr>
-      <w:r>
-        <w:rPr>
-          <w:sz w:val="24"/>
-          <w:szCs w:val="24"/>
-        </w:rPr>
-        <w:t>The console application should be able to run without any installation.</w:t>
-      </w:r>
-    </w:p>
-    <w:p>
-      <w:pPr>
-        <w:pStyle w:val="berschrift2"/>
-        <w:keepNext w:val="0"/>
-        <w:keepLines w:val="0"/>
-        <w:rPr>
-          <w:sz w:val="26"/>
-          <w:szCs w:val="26"/>
-        </w:rPr>
-      </w:pPr>
-      <w:bookmarkStart w:id="30" w:name="_Toc23436074"/>
-      <w:r>
-        <w:rPr>
-          <w:sz w:val="26"/>
-          <w:szCs w:val="26"/>
-        </w:rPr>
-        <w:t>/NF30/Files</w:t>
-      </w:r>
-      <w:bookmarkEnd w:id="30"/>
-    </w:p>
-    <w:p>
-      <w:pPr>
-        <w:rPr>
-          <w:sz w:val="24"/>
-          <w:szCs w:val="24"/>
-        </w:rPr>
-      </w:pPr>
-      <w:r>
-        <w:rPr>
-          <w:sz w:val="24"/>
-          <w:szCs w:val="24"/>
-        </w:rPr>
-        <w:t>The console application shall support AML files and AMLX files.</w:t>
-      </w:r>
-    </w:p>
-    <w:p/>
-    <w:p>
-      <w:pPr>
-        <w:pStyle w:val="berschrift2"/>
-        <w:keepNext w:val="0"/>
-        <w:keepLines w:val="0"/>
-        <w:rPr>
-          <w:sz w:val="26"/>
-          <w:szCs w:val="26"/>
-        </w:rPr>
-      </w:pPr>
-      <w:bookmarkStart w:id="31" w:name="_Toc23436075"/>
-      <w:r>
-        <w:rPr>
-          <w:sz w:val="26"/>
-          <w:szCs w:val="26"/>
-        </w:rPr>
-        <w:t>/NF40/</w:t>
-      </w:r>
-      <w:r>
-        <w:rPr>
-          <w:sz w:val="26"/>
-          <w:szCs w:val="26"/>
-        </w:rPr>
-        <w:t>System Environment</w:t>
-      </w:r>
-      <w:bookmarkEnd w:id="31"/>
-    </w:p>
-    <w:p>
-      <w:pPr>
-        <w:spacing w:before="240" w:after="240"/>
-        <w:rPr>
-          <w:sz w:val="24"/>
-          <w:szCs w:val="24"/>
-        </w:rPr>
-      </w:pPr>
-      <w:r>
-        <w:rPr>
-          <w:sz w:val="24"/>
-          <w:szCs w:val="24"/>
-        </w:rPr>
-        <w:t>The wrapper shall run under t</w:t>
-      </w:r>
-      <w:r>
-        <w:rPr>
-          <w:sz w:val="24"/>
-          <w:szCs w:val="24"/>
-        </w:rPr>
-        <w:t>he Windows 7 operating system and newer windows versions. Furthermore, the wrapper and the console application need the already imported AML.Engine.dll.</w:t>
-      </w:r>
-    </w:p>
-    <w:p>
-      <w:pPr>
-        <w:pStyle w:val="berschrift1"/>
+          <w:lang w:val="en-US"/>
+        </w:rPr>
+        <w:t>The wrapper shall run under the Windows 7 operating system and newer windows versions. Furthermore, the wrapper and the console application need the already imported AML.Engine.dll.</w:t>
+      </w:r>
+    </w:p>
+    <w:p>
+      <w:pPr>
+        <w:pStyle w:val="Heading1"/>
         <w:keepNext w:val="0"/>
         <w:keepLines w:val="0"/>
         <w:ind w:left="0" w:firstLine="0"/>
         <w:rPr>
           <w:sz w:val="24"/>
           <w:szCs w:val="24"/>
+          <w:lang w:val="en-US"/>
         </w:rPr>
       </w:pPr>
       <w:bookmarkStart w:id="32" w:name="_Toc23436076"/>
       <w:r>
+        <w:rPr>
+          <w:lang w:val="en-US"/>
+        </w:rPr>
         <w:lastRenderedPageBreak/>
         <w:t>References</w:t>
       </w:r>
@@ -7569,60 +7964,50 @@
         <w:rPr>
           <w:sz w:val="24"/>
           <w:szCs w:val="24"/>
+          <w:lang w:val="en-US"/>
         </w:rPr>
       </w:pPr>
       <w:r>
         <w:rPr>
           <w:sz w:val="24"/>
           <w:szCs w:val="24"/>
-        </w:rPr>
-        <w:t xml:space="preserve">[1] Tools provided by AutomationML e.V.: </w:t>
-      </w:r>
-      <w:r>
+          <w:lang w:val="en-US"/>
+        </w:rPr>
+        <w:t>[1] Tools provided by AutomationML e.V.: https://www.automationml.org/o.red.c/tools.html (geöffnet am 25.10.2019)</w:t>
+      </w:r>
+    </w:p>
+    <w:p>
+      <w:pPr>
+        <w:spacing w:before="240" w:after="240"/>
         <w:rPr>
           <w:sz w:val="24"/>
           <w:szCs w:val="24"/>
-        </w:rPr>
-        <w:t>https://www.automationml.org/o.red.c/tools.html (geöffnet am 25.10.2019)</w:t>
-      </w:r>
-    </w:p>
-    <w:p>
-      <w:pPr>
-        <w:spacing w:before="240" w:after="240"/>
+          <w:lang w:val="en-US"/>
+        </w:rPr>
+      </w:pPr>
+      <w:r>
         <w:rPr>
           <w:sz w:val="24"/>
           <w:szCs w:val="24"/>
-        </w:rPr>
-      </w:pPr>
-      <w:r>
+          <w:lang w:val="en-US"/>
+        </w:rPr>
+        <w:t>[2] Extensible Markup Language (XML) 1.0 (Fifth Edition): https://www.w3.org/TR/REC-xml/ (geöffnet am 25.10.2019)</w:t>
+      </w:r>
+    </w:p>
+    <w:p>
+      <w:pPr>
+        <w:spacing w:before="240" w:after="240"/>
         <w:rPr>
           <w:sz w:val="24"/>
           <w:szCs w:val="24"/>
         </w:rPr>
-        <w:t>[2] Extensible Markup Language (XML) 1.0 (Fifth Edition): https://www.w3.org/TR/REC-xml/ (geöffnet am 25.10.2019)</w:t>
-      </w:r>
-    </w:p>
-    <w:p>
-      <w:pPr>
-        <w:spacing w:before="240" w:after="240"/>
+      </w:pPr>
+      <w:r>
         <w:rPr>
           <w:sz w:val="24"/>
           <w:szCs w:val="24"/>
         </w:rPr>
-      </w:pPr>
-      <w:r>
-        <w:rPr>
-          <w:sz w:val="24"/>
-          <w:szCs w:val="24"/>
-        </w:rPr>
-        <w:t>[3] CAEX - IEC 62424: https://www.plt.rwth-aachen.de/cms/PLT/Forschun</w:t>
-      </w:r>
-      <w:r>
-        <w:rPr>
-          <w:sz w:val="24"/>
-          <w:szCs w:val="24"/>
-        </w:rPr>
-        <w:t>g/Projekte2/~ejwy/CAEX_IEC_62424/ (geöffnet am 25.10.2019)</w:t>
+        <w:t>[3] CAEX - IEC 62424: https://www.plt.rwth-aachen.de/cms/PLT/Forschung/Projekte2/~ejwy/CAEX_IEC_62424/ (geöffnet am 25.10.2019)</w:t>
       </w:r>
     </w:p>
     <w:p/>
@@ -7744,8 +8129,11 @@
       <w:jc w:val="center"/>
     </w:pPr>
     <w:r>
+      <w:rPr>
+        <w:noProof/>
+      </w:rPr>
       <w:pict w14:anchorId="38F916B0">
-        <v:rect id="_x0000_i1025" style="width:0;height:1.5pt" o:hralign="center" o:hrstd="t" o:hr="t" fillcolor="#a0a0a0" stroked="f"/>
+        <v:rect id="_x0000_i1025" alt="" style="width:170pt;height:.05pt;mso-width-percent:0;mso-height-percent:0;mso-width-percent:0;mso-height-percent:0" o:hralign="center" o:hrstd="t" o:hr="t" fillcolor="#a0a0a0" stroked="f"/>
       </w:pict>
     </w:r>
   </w:p>
@@ -7755,12 +8143,16 @@
       <w:rPr>
         <w:sz w:val="24"/>
         <w:szCs w:val="24"/>
+        <w:lang w:val="en-US"/>
       </w:rPr>
     </w:pPr>
     <w:r>
       <w:fldChar w:fldCharType="begin"/>
     </w:r>
     <w:r>
+      <w:rPr>
+        <w:lang w:val="en-US"/>
+      </w:rPr>
       <w:instrText>PAGE</w:instrText>
     </w:r>
     <w:r>
@@ -7769,6 +8161,7 @@
     <w:r>
       <w:rPr>
         <w:noProof/>
+        <w:lang w:val="en-US"/>
       </w:rPr>
       <w:t>1</w:t>
     </w:r>
@@ -7779,8 +8172,14 @@
   <w:p>
     <w:pPr>
       <w:jc w:val="center"/>
+      <w:rPr>
+        <w:lang w:val="en-US"/>
+      </w:rPr>
     </w:pPr>
     <w:r>
+      <w:rPr>
+        <w:lang w:val="en-US"/>
+      </w:rPr>
       <w:t>CRS AMLEngine-DLL Interfaces | TINF18C | Team 4 | 17/10/2019</w:t>
     </w:r>
   </w:p>
@@ -7840,7 +8239,7 @@
         <w:rFonts w:ascii="Arial" w:eastAsia="Arial" w:hAnsi="Arial" w:cs="Arial"/>
         <w:sz w:val="22"/>
         <w:szCs w:val="22"/>
-        <w:lang w:eastAsia="de-DE" w:bidi="ar-SA"/>
+        <w:lang w:val="de-DE" w:eastAsia="de-DE" w:bidi="ar-SA"/>
       </w:rPr>
     </w:rPrDefault>
     <w:pPrDefault>
@@ -7849,7 +8248,7 @@
       </w:pPr>
     </w:pPrDefault>
   </w:docDefaults>
-  <w:latentStyles w:defLockedState="0" w:defUIPriority="99" w:defSemiHidden="0" w:defUnhideWhenUsed="0" w:defQFormat="0" w:count="375">
+  <w:latentStyles w:defLockedState="0" w:defUIPriority="99" w:defSemiHidden="0" w:defUnhideWhenUsed="0" w:defQFormat="0" w:count="376">
     <w:lsdException w:name="Normal" w:uiPriority="0" w:qFormat="1"/>
     <w:lsdException w:name="heading 1" w:uiPriority="9" w:qFormat="1"/>
     <w:lsdException w:name="heading 2" w:semiHidden="1" w:uiPriority="9" w:unhideWhenUsed="1" w:qFormat="1"/>
@@ -7955,7 +8354,6 @@
     <w:lsdException w:name="HTML Sample" w:semiHidden="1" w:unhideWhenUsed="1"/>
     <w:lsdException w:name="HTML Typewriter" w:semiHidden="1" w:unhideWhenUsed="1"/>
     <w:lsdException w:name="HTML Variable" w:semiHidden="1" w:unhideWhenUsed="1"/>
-    <w:lsdException w:name="Normal Table" w:semiHidden="1" w:unhideWhenUsed="1"/>
     <w:lsdException w:name="annotation subject" w:semiHidden="1" w:unhideWhenUsed="1"/>
     <w:lsdException w:name="No List" w:semiHidden="1" w:unhideWhenUsed="1"/>
     <w:lsdException w:name="Outline List 1" w:semiHidden="1" w:unhideWhenUsed="1"/>
@@ -8002,10 +8400,8 @@
     <w:lsdException w:name="Table Subtle 2" w:semiHidden="1" w:unhideWhenUsed="1"/>
     <w:lsdException w:name="Table Web 1" w:semiHidden="1" w:unhideWhenUsed="1"/>
     <w:lsdException w:name="Table Web 2" w:semiHidden="1" w:unhideWhenUsed="1"/>
-    <w:lsdException w:name="Table Web 3" w:semiHidden="1" w:unhideWhenUsed="1"/>
     <w:lsdException w:name="Balloon Text" w:semiHidden="1" w:unhideWhenUsed="1"/>
     <w:lsdException w:name="Table Grid" w:uiPriority="39"/>
-    <w:lsdException w:name="Table Theme" w:semiHidden="1" w:unhideWhenUsed="1"/>
     <w:lsdException w:name="Placeholder Text" w:semiHidden="1"/>
     <w:lsdException w:name="No Spacing" w:uiPriority="1" w:qFormat="1"/>
     <w:lsdException w:name="Light Shading" w:uiPriority="60"/>
@@ -8225,15 +8621,16 @@
     <w:lsdException w:name="Smart Hyperlink" w:semiHidden="1" w:unhideWhenUsed="1"/>
     <w:lsdException w:name="Hashtag" w:semiHidden="1" w:unhideWhenUsed="1"/>
     <w:lsdException w:name="Unresolved Mention" w:semiHidden="1" w:unhideWhenUsed="1"/>
+    <w:lsdException w:name="Smart Link" w:semiHidden="1" w:unhideWhenUsed="1"/>
   </w:latentStyles>
-  <w:style w:type="paragraph" w:default="1" w:styleId="Standard">
+  <w:style w:type="paragraph" w:default="1" w:styleId="Normal">
     <w:name w:val="Normal"/>
     <w:qFormat/>
   </w:style>
-  <w:style w:type="paragraph" w:styleId="berschrift1">
+  <w:style w:type="paragraph" w:styleId="Heading1">
     <w:name w:val="heading 1"/>
-    <w:basedOn w:val="Standard"/>
-    <w:next w:val="Standard"/>
+    <w:basedOn w:val="Normal"/>
+    <w:next w:val="Normal"/>
     <w:uiPriority w:val="9"/>
     <w:qFormat/>
     <w:pPr>
@@ -8249,10 +8646,10 @@
       <w:szCs w:val="46"/>
     </w:rPr>
   </w:style>
-  <w:style w:type="paragraph" w:styleId="berschrift2">
+  <w:style w:type="paragraph" w:styleId="Heading2">
     <w:name w:val="heading 2"/>
-    <w:basedOn w:val="Standard"/>
-    <w:next w:val="Standard"/>
+    <w:basedOn w:val="Normal"/>
+    <w:next w:val="Normal"/>
     <w:uiPriority w:val="9"/>
     <w:unhideWhenUsed/>
     <w:qFormat/>
@@ -8268,10 +8665,10 @@
       <w:szCs w:val="24"/>
     </w:rPr>
   </w:style>
-  <w:style w:type="paragraph" w:styleId="berschrift3">
+  <w:style w:type="paragraph" w:styleId="Heading3">
     <w:name w:val="heading 3"/>
-    <w:basedOn w:val="Standard"/>
-    <w:next w:val="Standard"/>
+    <w:basedOn w:val="Normal"/>
+    <w:next w:val="Normal"/>
     <w:uiPriority w:val="9"/>
     <w:unhideWhenUsed/>
     <w:qFormat/>
@@ -8287,10 +8684,10 @@
       <w:szCs w:val="26"/>
     </w:rPr>
   </w:style>
-  <w:style w:type="paragraph" w:styleId="berschrift4">
+  <w:style w:type="paragraph" w:styleId="Heading4">
     <w:name w:val="heading 4"/>
-    <w:basedOn w:val="Standard"/>
-    <w:next w:val="Standard"/>
+    <w:basedOn w:val="Normal"/>
+    <w:next w:val="Normal"/>
     <w:uiPriority w:val="9"/>
     <w:semiHidden/>
     <w:unhideWhenUsed/>
@@ -8307,10 +8704,10 @@
       <w:szCs w:val="24"/>
     </w:rPr>
   </w:style>
-  <w:style w:type="paragraph" w:styleId="berschrift5">
+  <w:style w:type="paragraph" w:styleId="Heading5">
     <w:name w:val="heading 5"/>
-    <w:basedOn w:val="Standard"/>
-    <w:next w:val="Standard"/>
+    <w:basedOn w:val="Normal"/>
+    <w:next w:val="Normal"/>
     <w:uiPriority w:val="9"/>
     <w:semiHidden/>
     <w:unhideWhenUsed/>
@@ -8325,10 +8722,10 @@
       <w:color w:val="666666"/>
     </w:rPr>
   </w:style>
-  <w:style w:type="paragraph" w:styleId="berschrift6">
+  <w:style w:type="paragraph" w:styleId="Heading6">
     <w:name w:val="heading 6"/>
-    <w:basedOn w:val="Standard"/>
-    <w:next w:val="Standard"/>
+    <w:basedOn w:val="Normal"/>
+    <w:next w:val="Normal"/>
     <w:uiPriority w:val="9"/>
     <w:semiHidden/>
     <w:unhideWhenUsed/>
@@ -8344,13 +8741,13 @@
       <w:color w:val="666666"/>
     </w:rPr>
   </w:style>
-  <w:style w:type="character" w:default="1" w:styleId="Absatz-Standardschriftart">
+  <w:style w:type="character" w:default="1" w:styleId="DefaultParagraphFont">
     <w:name w:val="Default Paragraph Font"/>
     <w:uiPriority w:val="1"/>
     <w:semiHidden/>
     <w:unhideWhenUsed/>
   </w:style>
-  <w:style w:type="table" w:default="1" w:styleId="NormaleTabelle">
+  <w:style w:type="table" w:default="1" w:styleId="TableNormal">
     <w:name w:val="Normal Table"/>
     <w:uiPriority w:val="99"/>
     <w:semiHidden/>
@@ -8365,14 +8762,14 @@
       </w:tblCellMar>
     </w:tblPr>
   </w:style>
-  <w:style w:type="numbering" w:default="1" w:styleId="KeineListe">
+  <w:style w:type="numbering" w:default="1" w:styleId="NoList">
     <w:name w:val="No List"/>
     <w:uiPriority w:val="99"/>
     <w:semiHidden/>
     <w:unhideWhenUsed/>
   </w:style>
-  <w:style w:type="table" w:customStyle="1" w:styleId="TableNormal">
-    <w:name w:val="Table Normal"/>
+  <w:style w:type="table" w:customStyle="1" w:styleId="TableNormal1">
+    <w:name w:val="Table Normal1"/>
     <w:tblPr>
       <w:tblCellMar>
         <w:top w:w="0" w:type="dxa"/>
@@ -8382,10 +8779,10 @@
       </w:tblCellMar>
     </w:tblPr>
   </w:style>
-  <w:style w:type="paragraph" w:styleId="Titel">
+  <w:style w:type="paragraph" w:styleId="Title">
     <w:name w:val="Title"/>
-    <w:basedOn w:val="Standard"/>
-    <w:next w:val="Standard"/>
+    <w:basedOn w:val="Normal"/>
+    <w:next w:val="Normal"/>
     <w:uiPriority w:val="10"/>
     <w:qFormat/>
     <w:pPr>
@@ -8398,10 +8795,10 @@
       <w:szCs w:val="52"/>
     </w:rPr>
   </w:style>
-  <w:style w:type="paragraph" w:styleId="Untertitel">
+  <w:style w:type="paragraph" w:styleId="Subtitle">
     <w:name w:val="Subtitle"/>
-    <w:basedOn w:val="Standard"/>
-    <w:next w:val="Standard"/>
+    <w:basedOn w:val="Normal"/>
+    <w:next w:val="Normal"/>
     <w:uiPriority w:val="11"/>
     <w:qFormat/>
     <w:pPr>
@@ -8416,7 +8813,7 @@
     </w:rPr>
   </w:style>
   <w:style w:type="table" w:customStyle="1" w:styleId="a">
-    <w:basedOn w:val="TableNormal"/>
+    <w:basedOn w:val="TableNormal1"/>
     <w:tblPr>
       <w:tblStyleRowBandSize w:val="1"/>
       <w:tblStyleColBandSize w:val="1"/>
@@ -8429,7 +8826,7 @@
     </w:tblPr>
   </w:style>
   <w:style w:type="table" w:customStyle="1" w:styleId="a0">
-    <w:basedOn w:val="TableNormal"/>
+    <w:basedOn w:val="TableNormal1"/>
     <w:tblPr>
       <w:tblStyleRowBandSize w:val="1"/>
       <w:tblStyleColBandSize w:val="1"/>
@@ -8442,7 +8839,7 @@
     </w:tblPr>
   </w:style>
   <w:style w:type="table" w:customStyle="1" w:styleId="a1">
-    <w:basedOn w:val="TableNormal"/>
+    <w:basedOn w:val="TableNormal1"/>
     <w:tblPr>
       <w:tblStyleRowBandSize w:val="1"/>
       <w:tblStyleColBandSize w:val="1"/>
@@ -8455,7 +8852,7 @@
     </w:tblPr>
   </w:style>
   <w:style w:type="table" w:customStyle="1" w:styleId="a2">
-    <w:basedOn w:val="TableNormal"/>
+    <w:basedOn w:val="TableNormal1"/>
     <w:tblPr>
       <w:tblStyleRowBandSize w:val="1"/>
       <w:tblStyleColBandSize w:val="1"/>
@@ -8468,7 +8865,7 @@
     </w:tblPr>
   </w:style>
   <w:style w:type="table" w:customStyle="1" w:styleId="a3">
-    <w:basedOn w:val="TableNormal"/>
+    <w:basedOn w:val="TableNormal1"/>
     <w:tblPr>
       <w:tblStyleRowBandSize w:val="1"/>
       <w:tblStyleColBandSize w:val="1"/>
@@ -8481,7 +8878,7 @@
     </w:tblPr>
   </w:style>
   <w:style w:type="table" w:customStyle="1" w:styleId="a4">
-    <w:basedOn w:val="TableNormal"/>
+    <w:basedOn w:val="TableNormal1"/>
     <w:tblPr>
       <w:tblStyleRowBandSize w:val="1"/>
       <w:tblStyleColBandSize w:val="1"/>
@@ -8494,7 +8891,7 @@
     </w:tblPr>
   </w:style>
   <w:style w:type="table" w:customStyle="1" w:styleId="a5">
-    <w:basedOn w:val="TableNormal"/>
+    <w:basedOn w:val="TableNormal1"/>
     <w:tblPr>
       <w:tblStyleRowBandSize w:val="1"/>
       <w:tblStyleColBandSize w:val="1"/>
@@ -8507,7 +8904,7 @@
     </w:tblPr>
   </w:style>
   <w:style w:type="table" w:customStyle="1" w:styleId="a6">
-    <w:basedOn w:val="TableNormal"/>
+    <w:basedOn w:val="TableNormal1"/>
     <w:tblPr>
       <w:tblStyleRowBandSize w:val="1"/>
       <w:tblStyleColBandSize w:val="1"/>
@@ -8519,10 +8916,10 @@
       </w:tblCellMar>
     </w:tblPr>
   </w:style>
-  <w:style w:type="paragraph" w:styleId="Kommentartext">
+  <w:style w:type="paragraph" w:styleId="CommentText">
     <w:name w:val="annotation text"/>
-    <w:basedOn w:val="Standard"/>
-    <w:link w:val="KommentartextZchn"/>
+    <w:basedOn w:val="Normal"/>
+    <w:link w:val="CommentTextChar"/>
     <w:uiPriority w:val="99"/>
     <w:semiHidden/>
     <w:unhideWhenUsed/>
@@ -8534,10 +8931,10 @@
       <w:szCs w:val="20"/>
     </w:rPr>
   </w:style>
-  <w:style w:type="character" w:customStyle="1" w:styleId="KommentartextZchn">
-    <w:name w:val="Kommentartext Zchn"/>
-    <w:basedOn w:val="Absatz-Standardschriftart"/>
-    <w:link w:val="Kommentartext"/>
+  <w:style w:type="character" w:customStyle="1" w:styleId="CommentTextChar">
+    <w:name w:val="Comment Text Char"/>
+    <w:basedOn w:val="DefaultParagraphFont"/>
+    <w:link w:val="CommentText"/>
     <w:uiPriority w:val="99"/>
     <w:semiHidden/>
     <w:rPr>
@@ -8545,9 +8942,9 @@
       <w:szCs w:val="20"/>
     </w:rPr>
   </w:style>
-  <w:style w:type="character" w:styleId="Kommentarzeichen">
+  <w:style w:type="character" w:styleId="CommentReference">
     <w:name w:val="annotation reference"/>
-    <w:basedOn w:val="Absatz-Standardschriftart"/>
+    <w:basedOn w:val="DefaultParagraphFont"/>
     <w:uiPriority w:val="99"/>
     <w:semiHidden/>
     <w:unhideWhenUsed/>
@@ -8556,10 +8953,10 @@
       <w:szCs w:val="16"/>
     </w:rPr>
   </w:style>
-  <w:style w:type="paragraph" w:styleId="Verzeichnis1">
+  <w:style w:type="paragraph" w:styleId="TOC1">
     <w:name w:val="toc 1"/>
-    <w:basedOn w:val="Standard"/>
-    <w:next w:val="Standard"/>
+    <w:basedOn w:val="Normal"/>
+    <w:next w:val="Normal"/>
     <w:autoRedefine/>
     <w:uiPriority w:val="39"/>
     <w:unhideWhenUsed/>
@@ -8568,10 +8965,10 @@
       <w:spacing w:after="100"/>
     </w:pPr>
   </w:style>
-  <w:style w:type="paragraph" w:styleId="Verzeichnis2">
+  <w:style w:type="paragraph" w:styleId="TOC2">
     <w:name w:val="toc 2"/>
-    <w:basedOn w:val="Standard"/>
-    <w:next w:val="Standard"/>
+    <w:basedOn w:val="Normal"/>
+    <w:next w:val="Normal"/>
     <w:autoRedefine/>
     <w:uiPriority w:val="39"/>
     <w:unhideWhenUsed/>
@@ -8581,10 +8978,10 @@
       <w:ind w:left="220"/>
     </w:pPr>
   </w:style>
-  <w:style w:type="paragraph" w:styleId="Verzeichnis3">
+  <w:style w:type="paragraph" w:styleId="TOC3">
     <w:name w:val="toc 3"/>
-    <w:basedOn w:val="Standard"/>
-    <w:next w:val="Standard"/>
+    <w:basedOn w:val="Normal"/>
+    <w:next w:val="Normal"/>
     <w:autoRedefine/>
     <w:uiPriority w:val="39"/>
     <w:unhideWhenUsed/>
@@ -8596,7 +8993,7 @@
   </w:style>
   <w:style w:type="character" w:styleId="Hyperlink">
     <w:name w:val="Hyperlink"/>
-    <w:basedOn w:val="Absatz-Standardschriftart"/>
+    <w:basedOn w:val="DefaultParagraphFont"/>
     <w:uiPriority w:val="99"/>
     <w:unhideWhenUsed/>
     <w:rsid w:val="001009DB"/>
@@ -8605,10 +9002,10 @@
       <w:u w:val="single"/>
     </w:rPr>
   </w:style>
-  <w:style w:type="paragraph" w:styleId="Sprechblasentext">
+  <w:style w:type="paragraph" w:styleId="BalloonText">
     <w:name w:val="Balloon Text"/>
-    <w:basedOn w:val="Standard"/>
-    <w:link w:val="SprechblasentextZchn"/>
+    <w:basedOn w:val="Normal"/>
+    <w:link w:val="BalloonTextChar"/>
     <w:uiPriority w:val="99"/>
     <w:semiHidden/>
     <w:unhideWhenUsed/>
@@ -8622,10 +9019,10 @@
       <w:szCs w:val="18"/>
     </w:rPr>
   </w:style>
-  <w:style w:type="character" w:customStyle="1" w:styleId="SprechblasentextZchn">
-    <w:name w:val="Sprechblasentext Zchn"/>
-    <w:basedOn w:val="Absatz-Standardschriftart"/>
-    <w:link w:val="Sprechblasentext"/>
+  <w:style w:type="character" w:customStyle="1" w:styleId="BalloonTextChar">
+    <w:name w:val="Balloon Text Char"/>
+    <w:basedOn w:val="DefaultParagraphFont"/>
+    <w:link w:val="BalloonText"/>
     <w:uiPriority w:val="99"/>
     <w:semiHidden/>
     <w:rsid w:val="00134785"/>
@@ -8635,10 +9032,10 @@
       <w:szCs w:val="18"/>
     </w:rPr>
   </w:style>
-  <w:style w:type="paragraph" w:styleId="Beschriftung">
+  <w:style w:type="paragraph" w:styleId="Caption">
     <w:name w:val="caption"/>
-    <w:basedOn w:val="Standard"/>
-    <w:next w:val="Standard"/>
+    <w:basedOn w:val="Normal"/>
+    <w:next w:val="Normal"/>
     <w:uiPriority w:val="35"/>
     <w:unhideWhenUsed/>
     <w:qFormat/>
@@ -8978,6 +9375,21 @@
 </file>
 
 <file path=customXml/item1.xml><?xml version="1.0" encoding="utf-8"?>
+<p:properties xmlns:p="http://schemas.microsoft.com/office/2006/metadata/properties" xmlns:xsi="http://www.w3.org/2001/XMLSchema-instance" xmlns:pc="http://schemas.microsoft.com/office/infopath/2007/PartnerControls">
+  <documentManagement/>
+</p:properties>
+</file>
+
+<file path=customXml/item2.xml><?xml version="1.0" encoding="utf-8"?>
+<?mso-contentType ?>
+<FormTemplates xmlns="http://schemas.microsoft.com/sharepoint/v3/contenttype/forms">
+  <Display>DocumentLibraryForm</Display>
+  <Edit>DocumentLibraryForm</Edit>
+  <New>DocumentLibraryForm</New>
+</FormTemplates>
+</file>
+
+<file path=customXml/item3.xml><?xml version="1.0" encoding="utf-8"?>
 <ct:contentTypeSchema xmlns:ct="http://schemas.microsoft.com/office/2006/metadata/contentType" xmlns:ma="http://schemas.microsoft.com/office/2006/metadata/properties/metaAttributes" ct:_="" ma:_="" ma:contentTypeName="Dokument" ma:contentTypeID="0x01010028816E4563157F489BB89D4DC8E89A16" ma:contentTypeVersion="11" ma:contentTypeDescription="Ein neues Dokument erstellen." ma:contentTypeScope="" ma:versionID="faaecce7f8469b46834bb7452dfb3d9a">
   <xsd:schema xmlns:xsd="http://www.w3.org/2001/XMLSchema" xmlns:xs="http://www.w3.org/2001/XMLSchema" xmlns:p="http://schemas.microsoft.com/office/2006/metadata/properties" xmlns:ns3="9e35416d-8aad-40d2-88ff-d2fe83c85087" xmlns:ns4="bd547ea4-5005-4d59-a08e-a90b0c009953" targetNamespace="http://schemas.microsoft.com/office/2006/metadata/properties" ma:root="true" ma:fieldsID="8931f49ea1973518ecfe8ef022419e2b" ns3:_="" ns4:_="">
     <xsd:import namespace="9e35416d-8aad-40d2-88ff-d2fe83c85087"/>
@@ -9186,26 +9598,28 @@
 </ct:contentTypeSchema>
 </file>
 
-<file path=customXml/item2.xml><?xml version="1.0" encoding="utf-8"?>
-<?mso-contentType ?>
-<FormTemplates xmlns="http://schemas.microsoft.com/sharepoint/v3/contenttype/forms">
-  <Display>DocumentLibraryForm</Display>
-  <Edit>DocumentLibraryForm</Edit>
-  <New>DocumentLibraryForm</New>
-</FormTemplates>
-</file>
-
-<file path=customXml/item3.xml><?xml version="1.0" encoding="utf-8"?>
-<p:properties xmlns:p="http://schemas.microsoft.com/office/2006/metadata/properties" xmlns:xsi="http://www.w3.org/2001/XMLSchema-instance" xmlns:pc="http://schemas.microsoft.com/office/infopath/2007/PartnerControls">
-  <documentManagement/>
-</p:properties>
-</file>
-
 <file path=customXml/item4.xml><?xml version="1.0" encoding="utf-8"?>
 <b:Sources xmlns:b="http://schemas.openxmlformats.org/officeDocument/2006/bibliography" xmlns="http://schemas.openxmlformats.org/officeDocument/2006/bibliography" SelectedStyle="\IEEE2006OfficeOnline.xsl" StyleName="IEEE" Version="2006"/>
 </file>
 
 <file path=customXml/itemProps1.xml><?xml version="1.0" encoding="utf-8"?>
+<ds:datastoreItem xmlns:ds="http://schemas.openxmlformats.org/officeDocument/2006/customXml" ds:itemID="{B6FB8BEC-85CB-4B56-8EB1-EBD8F24EFA7F}">
+  <ds:schemaRefs>
+    <ds:schemaRef ds:uri="http://schemas.microsoft.com/office/2006/metadata/properties"/>
+    <ds:schemaRef ds:uri="http://schemas.microsoft.com/office/infopath/2007/PartnerControls"/>
+  </ds:schemaRefs>
+</ds:datastoreItem>
+</file>
+
+<file path=customXml/itemProps2.xml><?xml version="1.0" encoding="utf-8"?>
+<ds:datastoreItem xmlns:ds="http://schemas.openxmlformats.org/officeDocument/2006/customXml" ds:itemID="{AC6E1FA7-ECB8-4812-A54B-FED56D33A5DF}">
+  <ds:schemaRefs>
+    <ds:schemaRef ds:uri="http://schemas.microsoft.com/sharepoint/v3/contenttype/forms"/>
+  </ds:schemaRefs>
+</ds:datastoreItem>
+</file>
+
+<file path=customXml/itemProps3.xml><?xml version="1.0" encoding="utf-8"?>
 <ds:datastoreItem xmlns:ds="http://schemas.openxmlformats.org/officeDocument/2006/customXml" ds:itemID="{29AED2F0-D79D-4041-AC30-35B0BE494657}">
   <ds:schemaRefs>
     <ds:schemaRef ds:uri="http://schemas.microsoft.com/office/2006/metadata/contentType"/>
@@ -9224,25 +9638,8 @@
 </ds:datastoreItem>
 </file>
 
-<file path=customXml/itemProps2.xml><?xml version="1.0" encoding="utf-8"?>
-<ds:datastoreItem xmlns:ds="http://schemas.openxmlformats.org/officeDocument/2006/customXml" ds:itemID="{AC6E1FA7-ECB8-4812-A54B-FED56D33A5DF}">
-  <ds:schemaRefs>
-    <ds:schemaRef ds:uri="http://schemas.microsoft.com/sharepoint/v3/contenttype/forms"/>
-  </ds:schemaRefs>
-</ds:datastoreItem>
-</file>
-
-<file path=customXml/itemProps3.xml><?xml version="1.0" encoding="utf-8"?>
-<ds:datastoreItem xmlns:ds="http://schemas.openxmlformats.org/officeDocument/2006/customXml" ds:itemID="{B6FB8BEC-85CB-4B56-8EB1-EBD8F24EFA7F}">
-  <ds:schemaRefs>
-    <ds:schemaRef ds:uri="http://schemas.microsoft.com/office/2006/metadata/properties"/>
-    <ds:schemaRef ds:uri="http://schemas.microsoft.com/office/infopath/2007/PartnerControls"/>
-  </ds:schemaRefs>
-</ds:datastoreItem>
-</file>
-
 <file path=customXml/itemProps4.xml><?xml version="1.0" encoding="utf-8"?>
-<ds:datastoreItem xmlns:ds="http://schemas.openxmlformats.org/officeDocument/2006/customXml" ds:itemID="{B2676501-8AE0-40BE-8139-F887AB906695}">
+<ds:datastoreItem xmlns:ds="http://schemas.openxmlformats.org/officeDocument/2006/customXml" ds:itemID="{FE9747A7-8A59-D84D-93D2-E010B335ED70}">
   <ds:schemaRefs>
     <ds:schemaRef ds:uri="http://schemas.openxmlformats.org/officeDocument/2006/bibliography"/>
   </ds:schemaRefs>

</xml_diff>